<commit_message>
TAREA 47: PARTE DEL DOCUMENTO DEL SPRINT 2
</commit_message>
<xml_diff>
--- a/DocumentationSprint3/IT/S3-IT-A33-MetricasProcesoAgilYRecursos.docx
+++ b/DocumentationSprint3/IT/S3-IT-A33-MetricasProcesoAgilYRecursos.docx
@@ -7,7 +7,6 @@
         <w:ind w:left="1276" w:hanging="1276"/>
         <w:rPr>
           <w:noProof/>
-          <w:lang w:val="es-ES"/>
         </w:rPr>
       </w:pPr>
     </w:p>
@@ -20,7 +19,6 @@
           <w:kern w:val="28"/>
           <w:sz w:val="56"/>
           <w:szCs w:val="56"/>
-          <w:lang w:val="es-ES"/>
         </w:rPr>
       </w:pPr>
     </w:p>
@@ -34,7 +32,6 @@
           <w:kern w:val="28"/>
           <w:sz w:val="60"/>
           <w:szCs w:val="60"/>
-          <w:lang w:val="es-ES"/>
         </w:rPr>
       </w:pPr>
       <w:r>
@@ -45,7 +42,6 @@
           <w:kern w:val="28"/>
           <w:sz w:val="60"/>
           <w:szCs w:val="60"/>
-          <w:lang w:val="es-ES"/>
         </w:rPr>
         <w:t>PSG2</w:t>
       </w:r>
@@ -57,7 +53,6 @@
           <w:kern w:val="28"/>
           <w:sz w:val="60"/>
           <w:szCs w:val="60"/>
-          <w:lang w:val="es-ES"/>
         </w:rPr>
         <w:t xml:space="preserve"> 2020-2021</w:t>
       </w:r>
@@ -71,7 +66,6 @@
           <w:kern w:val="28"/>
           <w:sz w:val="60"/>
           <w:szCs w:val="60"/>
-          <w:lang w:val="es-ES"/>
         </w:rPr>
       </w:pPr>
     </w:p>
@@ -86,7 +80,6 @@
           <w:sz w:val="60"/>
           <w:szCs w:val="60"/>
           <w:u w:val="single"/>
-          <w:lang w:val="es-ES"/>
         </w:rPr>
       </w:pPr>
       <w:r>
@@ -98,7 +91,6 @@
           <w:sz w:val="60"/>
           <w:szCs w:val="60"/>
           <w:u w:val="single"/>
-          <w:lang w:val="es-ES"/>
         </w:rPr>
         <w:t>Métricas del Proceso Ágil y Recursos.</w:t>
       </w:r>
@@ -112,15 +104,13 @@
           <w:kern w:val="28"/>
           <w:sz w:val="56"/>
           <w:szCs w:val="56"/>
-          <w:lang w:val="es-ES"/>
-        </w:rPr>
-      </w:pPr>
-    </w:p>
-    <w:p>
-      <w:pPr>
-        <w:rPr>
-          <w:noProof/>
-          <w:lang w:val="es-ES"/>
+        </w:rPr>
+      </w:pPr>
+    </w:p>
+    <w:p>
+      <w:pPr>
+        <w:rPr>
+          <w:noProof/>
         </w:rPr>
       </w:pPr>
     </w:p>
@@ -129,30 +119,24 @@
         <w:pStyle w:val="Ttulo1"/>
         <w:rPr>
           <w:noProof/>
-          <w:lang w:val="es-ES"/>
         </w:rPr>
       </w:pPr>
       <w:bookmarkStart w:id="0" w:name="_Toc66120354"/>
       <w:bookmarkStart w:id="1" w:name="_Toc66120379"/>
       <w:bookmarkStart w:id="2" w:name="_Toc66120490"/>
-      <w:r>
-        <w:rPr>
-          <w:noProof/>
-          <w:lang w:val="es-ES"/>
+      <w:bookmarkStart w:id="3" w:name="_Toc70626907"/>
+      <w:r>
+        <w:rPr>
+          <w:noProof/>
         </w:rPr>
         <w:t>Miembros:</w:t>
       </w:r>
       <w:bookmarkEnd w:id="0"/>
       <w:bookmarkEnd w:id="1"/>
       <w:bookmarkEnd w:id="2"/>
-    </w:p>
-    <w:p>
-      <w:pPr>
-        <w:rPr>
-          <w:lang w:val="es-ES"/>
-        </w:rPr>
-      </w:pPr>
-    </w:p>
+      <w:bookmarkEnd w:id="3"/>
+    </w:p>
+    <w:p/>
     <w:p>
       <w:pPr>
         <w:pStyle w:val="Prrafodelista"/>
@@ -165,7 +149,6 @@
           <w:noProof/>
           <w:sz w:val="28"/>
           <w:szCs w:val="28"/>
-          <w:lang w:val="es-ES"/>
         </w:rPr>
       </w:pPr>
       <w:r>
@@ -174,7 +157,6 @@
           <w:noProof/>
           <w:sz w:val="28"/>
           <w:szCs w:val="28"/>
-          <w:lang w:val="es-ES"/>
         </w:rPr>
         <w:t>Francisco Javier Beltrán Rabadán</w:t>
       </w:r>
@@ -191,7 +173,6 @@
           <w:noProof/>
           <w:sz w:val="28"/>
           <w:szCs w:val="28"/>
-          <w:lang w:val="es-ES"/>
         </w:rPr>
       </w:pPr>
       <w:r>
@@ -202,7 +183,6 @@
           <w:sz w:val="28"/>
           <w:szCs w:val="28"/>
           <w:shd w:val="clear" w:color="auto" w:fill="FFFFFF"/>
-          <w:lang w:val="es-ES"/>
         </w:rPr>
         <w:t xml:space="preserve">Francisco José Borrego Caro </w:t>
       </w:r>
@@ -219,7 +199,6 @@
           <w:noProof/>
           <w:sz w:val="28"/>
           <w:szCs w:val="28"/>
-          <w:lang w:val="es-ES"/>
         </w:rPr>
       </w:pPr>
       <w:r>
@@ -230,7 +209,6 @@
           <w:sz w:val="28"/>
           <w:szCs w:val="28"/>
           <w:shd w:val="clear" w:color="auto" w:fill="FFFFFF"/>
-          <w:lang w:val="es-ES"/>
         </w:rPr>
         <w:t>Francisco Botello Romero</w:t>
       </w:r>
@@ -247,7 +225,6 @@
           <w:noProof/>
           <w:sz w:val="28"/>
           <w:szCs w:val="28"/>
-          <w:lang w:val="es-ES"/>
         </w:rPr>
       </w:pPr>
       <w:r>
@@ -258,7 +235,6 @@
           <w:sz w:val="28"/>
           <w:szCs w:val="28"/>
           <w:shd w:val="clear" w:color="auto" w:fill="FFFFFF"/>
-          <w:lang w:val="es-ES"/>
         </w:rPr>
         <w:t>Miguel Molina Rubio</w:t>
       </w:r>
@@ -275,7 +251,6 @@
           <w:noProof/>
           <w:sz w:val="28"/>
           <w:szCs w:val="28"/>
-          <w:lang w:val="es-ES"/>
         </w:rPr>
       </w:pPr>
       <w:r>
@@ -286,7 +261,6 @@
           <w:sz w:val="28"/>
           <w:szCs w:val="28"/>
           <w:shd w:val="clear" w:color="auto" w:fill="FFFFFF"/>
-          <w:lang w:val="es-ES"/>
         </w:rPr>
         <w:t>Álvaro Sánchez González</w:t>
       </w:r>
@@ -298,7 +272,6 @@
           <w:sz w:val="28"/>
           <w:szCs w:val="28"/>
           <w:shd w:val="clear" w:color="auto" w:fill="FFFFFF"/>
-          <w:lang w:val="es-ES"/>
         </w:rPr>
         <w:t xml:space="preserve"> </w:t>
       </w:r>
@@ -307,39 +280,34 @@
       <w:pPr>
         <w:rPr>
           <w:noProof/>
-          <w:lang w:val="es-ES"/>
-        </w:rPr>
-      </w:pPr>
-    </w:p>
-    <w:p>
-      <w:pPr>
-        <w:rPr>
-          <w:noProof/>
-          <w:lang w:val="es-ES"/>
-        </w:rPr>
-      </w:pPr>
-    </w:p>
-    <w:p>
-      <w:pPr>
-        <w:rPr>
-          <w:noProof/>
-          <w:lang w:val="es-ES"/>
-        </w:rPr>
-      </w:pPr>
-    </w:p>
-    <w:p>
-      <w:pPr>
-        <w:rPr>
-          <w:noProof/>
-          <w:lang w:val="es-ES"/>
-        </w:rPr>
-      </w:pPr>
-    </w:p>
-    <w:p>
-      <w:pPr>
-        <w:rPr>
-          <w:noProof/>
-          <w:lang w:val="es-ES"/>
+        </w:rPr>
+      </w:pPr>
+    </w:p>
+    <w:p>
+      <w:pPr>
+        <w:rPr>
+          <w:noProof/>
+        </w:rPr>
+      </w:pPr>
+    </w:p>
+    <w:p>
+      <w:pPr>
+        <w:rPr>
+          <w:noProof/>
+        </w:rPr>
+      </w:pPr>
+    </w:p>
+    <w:p>
+      <w:pPr>
+        <w:rPr>
+          <w:noProof/>
+        </w:rPr>
+      </w:pPr>
+    </w:p>
+    <w:p>
+      <w:pPr>
+        <w:rPr>
+          <w:noProof/>
         </w:rPr>
       </w:pPr>
     </w:p>
@@ -352,27 +320,27 @@
           <w:sz w:val="32"/>
           <w:szCs w:val="32"/>
           <w:shd w:val="clear" w:color="auto" w:fill="FFFFFF"/>
+        </w:rPr>
+      </w:pPr>
+      <w:bookmarkStart w:id="4" w:name="_Toc66120380"/>
+      <w:bookmarkStart w:id="5" w:name="_Toc66120491"/>
+      <w:bookmarkStart w:id="6" w:name="_Toc70626908"/>
+      <w:r>
+        <w:rPr>
+          <w:rStyle w:val="Ttulo1Car"/>
+          <w:noProof/>
           <w:lang w:val="es-ES"/>
         </w:rPr>
-      </w:pPr>
-      <w:bookmarkStart w:id="3" w:name="_Toc66120380"/>
-      <w:bookmarkStart w:id="4" w:name="_Toc66120491"/>
-      <w:r>
-        <w:rPr>
-          <w:rStyle w:val="Ttulo1Car"/>
-          <w:noProof/>
-          <w:lang w:val="es-ES"/>
-        </w:rPr>
         <w:t>Tutor:</w:t>
       </w:r>
-      <w:bookmarkEnd w:id="3"/>
       <w:bookmarkEnd w:id="4"/>
+      <w:bookmarkEnd w:id="5"/>
+      <w:bookmarkEnd w:id="6"/>
       <w:r>
         <w:rPr>
           <w:noProof/>
           <w:sz w:val="32"/>
           <w:szCs w:val="32"/>
-          <w:lang w:val="es-ES"/>
         </w:rPr>
         <w:t xml:space="preserve"> </w:t>
       </w:r>
@@ -384,7 +352,6 @@
           <w:sz w:val="32"/>
           <w:szCs w:val="32"/>
           <w:shd w:val="clear" w:color="auto" w:fill="FFFFFF"/>
-          <w:lang w:val="es-ES"/>
         </w:rPr>
         <w:t>Alfonso Márquez</w:t>
       </w:r>
@@ -398,21 +365,22 @@
           <w:sz w:val="32"/>
           <w:szCs w:val="32"/>
           <w:shd w:val="clear" w:color="auto" w:fill="FFFFFF"/>
+        </w:rPr>
+      </w:pPr>
+      <w:bookmarkStart w:id="7" w:name="_Toc66120381"/>
+      <w:bookmarkStart w:id="8" w:name="_Toc66120492"/>
+      <w:bookmarkStart w:id="9" w:name="_Toc70626909"/>
+      <w:r>
+        <w:rPr>
+          <w:rStyle w:val="Ttulo1Car"/>
+          <w:noProof/>
           <w:lang w:val="es-ES"/>
         </w:rPr>
-      </w:pPr>
-      <w:bookmarkStart w:id="5" w:name="_Toc66120381"/>
-      <w:bookmarkStart w:id="6" w:name="_Toc66120492"/>
-      <w:r>
-        <w:rPr>
-          <w:rStyle w:val="Ttulo1Car"/>
-          <w:noProof/>
-          <w:lang w:val="es-ES"/>
-        </w:rPr>
         <w:t>Fecha:</w:t>
       </w:r>
-      <w:bookmarkEnd w:id="5"/>
-      <w:bookmarkEnd w:id="6"/>
+      <w:bookmarkEnd w:id="7"/>
+      <w:bookmarkEnd w:id="8"/>
+      <w:bookmarkEnd w:id="9"/>
       <w:r>
         <w:rPr>
           <w:rStyle w:val="Ttulo1Car"/>
@@ -429,7 +397,6 @@
           <w:sz w:val="32"/>
           <w:szCs w:val="32"/>
           <w:shd w:val="clear" w:color="auto" w:fill="FFFFFF"/>
-          <w:lang w:val="es-ES"/>
         </w:rPr>
         <w:t>23/04/2021</w:t>
       </w:r>
@@ -440,21 +407,22 @@
           <w:noProof/>
           <w:sz w:val="28"/>
           <w:szCs w:val="28"/>
+        </w:rPr>
+      </w:pPr>
+      <w:bookmarkStart w:id="10" w:name="_Toc66120382"/>
+      <w:bookmarkStart w:id="11" w:name="_Toc66120493"/>
+      <w:bookmarkStart w:id="12" w:name="_Toc70626910"/>
+      <w:r>
+        <w:rPr>
+          <w:rStyle w:val="Ttulo1Car"/>
+          <w:noProof/>
           <w:lang w:val="es-ES"/>
         </w:rPr>
-      </w:pPr>
-      <w:bookmarkStart w:id="7" w:name="_Toc66120382"/>
-      <w:bookmarkStart w:id="8" w:name="_Toc66120493"/>
-      <w:r>
-        <w:rPr>
-          <w:rStyle w:val="Ttulo1Car"/>
-          <w:noProof/>
-          <w:lang w:val="es-ES"/>
-        </w:rPr>
         <w:t>Repositorio:</w:t>
       </w:r>
-      <w:bookmarkEnd w:id="7"/>
-      <w:bookmarkEnd w:id="8"/>
+      <w:bookmarkEnd w:id="10"/>
+      <w:bookmarkEnd w:id="11"/>
+      <w:bookmarkEnd w:id="12"/>
       <w:r>
         <w:rPr>
           <w:rStyle w:val="Ttulo1Car"/>
@@ -470,7 +438,6 @@
           <w:sz w:val="28"/>
           <w:szCs w:val="28"/>
           <w:shd w:val="clear" w:color="auto" w:fill="FFFFFF"/>
-          <w:lang w:val="es-ES"/>
         </w:rPr>
         <w:t>https://github.com/gii-is-psg2/PSG2-2021-G5-51</w:t>
       </w:r>
@@ -481,7 +448,6 @@
           <w:noProof/>
           <w:sz w:val="32"/>
           <w:szCs w:val="32"/>
-          <w:lang w:val="es-ES"/>
         </w:rPr>
       </w:pPr>
     </w:p>
@@ -491,7 +457,6 @@
           <w:noProof/>
           <w:sz w:val="32"/>
           <w:szCs w:val="32"/>
-          <w:lang w:val="es-ES"/>
         </w:rPr>
       </w:pPr>
     </w:p>
@@ -501,7 +466,6 @@
           <w:noProof/>
           <w:sz w:val="32"/>
           <w:szCs w:val="32"/>
-          <w:lang w:val="es-ES"/>
         </w:rPr>
       </w:pPr>
     </w:p>
@@ -511,7 +475,6 @@
           <w:noProof/>
           <w:sz w:val="32"/>
           <w:szCs w:val="32"/>
-          <w:lang w:val="es-ES"/>
         </w:rPr>
       </w:pPr>
     </w:p>
@@ -522,48 +485,44 @@
         <w:jc w:val="center"/>
         <w:rPr>
           <w:noProof/>
-          <w:lang w:val="es-ES"/>
-        </w:rPr>
-      </w:pPr>
-      <w:r>
-        <w:rPr>
-          <w:noProof/>
-          <w:lang w:val="es-ES"/>
+        </w:rPr>
+      </w:pPr>
+      <w:r>
+        <w:rPr>
+          <w:noProof/>
         </w:rPr>
         <w:t xml:space="preserve">    </w:t>
       </w:r>
-      <w:bookmarkStart w:id="9" w:name="_Toc66120383"/>
-      <w:bookmarkStart w:id="10" w:name="_Toc66120494"/>
-      <w:r>
-        <w:rPr>
-          <w:noProof/>
-          <w:lang w:val="es-ES"/>
+      <w:bookmarkStart w:id="13" w:name="_Toc66120383"/>
+      <w:bookmarkStart w:id="14" w:name="_Toc66120494"/>
+      <w:bookmarkStart w:id="15" w:name="_Toc70626911"/>
+      <w:r>
+        <w:rPr>
+          <w:noProof/>
         </w:rPr>
         <w:t>GRUPO G</w:t>
       </w:r>
       <w:r>
         <w:rPr>
           <w:noProof/>
-          <w:lang w:val="es-ES"/>
         </w:rPr>
         <w:t>5</w:t>
       </w:r>
       <w:r>
         <w:rPr>
           <w:noProof/>
-          <w:lang w:val="es-ES"/>
         </w:rPr>
         <w:t>-</w:t>
       </w:r>
-      <w:bookmarkEnd w:id="9"/>
-      <w:bookmarkEnd w:id="10"/>
-      <w:r>
-        <w:rPr>
-          <w:noProof/>
-          <w:lang w:val="es-ES"/>
+      <w:bookmarkEnd w:id="13"/>
+      <w:bookmarkEnd w:id="14"/>
+      <w:r>
+        <w:rPr>
+          <w:noProof/>
         </w:rPr>
         <w:t>51</w:t>
       </w:r>
+      <w:bookmarkEnd w:id="15"/>
     </w:p>
     <w:p>
       <w:pPr>
@@ -573,17 +532,16 @@
           <w:noProof/>
           <w:sz w:val="32"/>
           <w:szCs w:val="32"/>
-          <w:lang w:val="es-ES"/>
-        </w:rPr>
-      </w:pPr>
-      <w:bookmarkStart w:id="11" w:name="_Toc66120384"/>
-      <w:bookmarkStart w:id="12" w:name="_Toc66120495"/>
+        </w:rPr>
+      </w:pPr>
+      <w:bookmarkStart w:id="16" w:name="_Toc66120384"/>
+      <w:bookmarkStart w:id="17" w:name="_Toc66120495"/>
+      <w:bookmarkStart w:id="18" w:name="_Toc70626912"/>
       <w:r>
         <w:rPr>
           <w:noProof/>
           <w:sz w:val="32"/>
           <w:szCs w:val="32"/>
-          <w:lang w:val="es-ES"/>
         </w:rPr>
         <w:t xml:space="preserve">Versión </w:t>
       </w:r>
@@ -592,7 +550,6 @@
           <w:noProof/>
           <w:sz w:val="32"/>
           <w:szCs w:val="32"/>
-          <w:lang w:val="es-ES"/>
         </w:rPr>
         <w:t>1</w:t>
       </w:r>
@@ -601,20 +558,19 @@
           <w:noProof/>
           <w:sz w:val="32"/>
           <w:szCs w:val="32"/>
-          <w:lang w:val="es-ES"/>
         </w:rPr>
         <w:t>.</w:t>
       </w:r>
-      <w:bookmarkEnd w:id="11"/>
-      <w:bookmarkEnd w:id="12"/>
+      <w:bookmarkEnd w:id="16"/>
+      <w:bookmarkEnd w:id="17"/>
+      <w:bookmarkEnd w:id="18"/>
       <w:r>
         <w:rPr>
           <w:noProof/>
           <w:sz w:val="32"/>
           <w:szCs w:val="32"/>
-          <w:lang w:val="es-ES"/>
-        </w:rPr>
-        <w:t>0</w:t>
+        </w:rPr>
+        <w:t>1</w:t>
       </w:r>
     </w:p>
     <w:p>
@@ -625,13 +581,11 @@
           <w:color w:val="2F5496" w:themeColor="accent1" w:themeShade="BF"/>
           <w:sz w:val="26"/>
           <w:szCs w:val="26"/>
-          <w:lang w:val="es-ES"/>
-        </w:rPr>
-      </w:pPr>
-      <w:r>
-        <w:rPr>
-          <w:noProof/>
-          <w:lang w:val="es-ES"/>
+        </w:rPr>
+      </w:pPr>
+      <w:r>
+        <w:rPr>
+          <w:noProof/>
         </w:rPr>
         <w:br w:type="page"/>
       </w:r>
@@ -643,23 +597,23 @@
           <w:noProof/>
           <w:sz w:val="32"/>
           <w:szCs w:val="32"/>
-          <w:lang w:val="es-ES"/>
-        </w:rPr>
-      </w:pPr>
-      <w:bookmarkStart w:id="13" w:name="_Toc66120385"/>
-      <w:bookmarkStart w:id="14" w:name="_Toc66120496"/>
+        </w:rPr>
+      </w:pPr>
+      <w:bookmarkStart w:id="19" w:name="_Toc66120385"/>
+      <w:bookmarkStart w:id="20" w:name="_Toc66120496"/>
+      <w:bookmarkStart w:id="21" w:name="_Toc70626913"/>
       <w:r>
         <w:rPr>
           <w:noProof/>
           <w:sz w:val="32"/>
           <w:szCs w:val="32"/>
-          <w:lang w:val="es-ES"/>
         </w:rPr>
         <w:lastRenderedPageBreak/>
         <w:t>Historial de versiones</w:t>
       </w:r>
-      <w:bookmarkEnd w:id="13"/>
-      <w:bookmarkEnd w:id="14"/>
+      <w:bookmarkEnd w:id="19"/>
+      <w:bookmarkEnd w:id="20"/>
+      <w:bookmarkEnd w:id="21"/>
     </w:p>
     <w:p>
       <w:pPr>
@@ -667,7 +621,6 @@
           <w:i/>
           <w:iCs/>
           <w:noProof/>
-          <w:lang w:val="es-ES"/>
         </w:rPr>
       </w:pPr>
     </w:p>
@@ -696,8 +649,9 @@
                 <w:lang w:val="es-ES"/>
               </w:rPr>
             </w:pPr>
-            <w:bookmarkStart w:id="15" w:name="_Toc66120386"/>
-            <w:bookmarkStart w:id="16" w:name="_Toc66120497"/>
+            <w:bookmarkStart w:id="22" w:name="_Toc66120386"/>
+            <w:bookmarkStart w:id="23" w:name="_Toc66120497"/>
+            <w:bookmarkStart w:id="24" w:name="_Toc70626914"/>
             <w:r>
               <w:rPr>
                 <w:noProof/>
@@ -705,8 +659,9 @@
               </w:rPr>
               <w:t>Fecha</w:t>
             </w:r>
-            <w:bookmarkEnd w:id="15"/>
-            <w:bookmarkEnd w:id="16"/>
+            <w:bookmarkEnd w:id="22"/>
+            <w:bookmarkEnd w:id="23"/>
+            <w:bookmarkEnd w:id="24"/>
           </w:p>
         </w:tc>
         <w:tc>
@@ -722,8 +677,9 @@
                 <w:lang w:val="es-ES"/>
               </w:rPr>
             </w:pPr>
-            <w:bookmarkStart w:id="17" w:name="_Toc66120387"/>
-            <w:bookmarkStart w:id="18" w:name="_Toc66120498"/>
+            <w:bookmarkStart w:id="25" w:name="_Toc66120387"/>
+            <w:bookmarkStart w:id="26" w:name="_Toc66120498"/>
+            <w:bookmarkStart w:id="27" w:name="_Toc70626915"/>
             <w:r>
               <w:rPr>
                 <w:noProof/>
@@ -731,8 +687,9 @@
               </w:rPr>
               <w:t>Versión</w:t>
             </w:r>
-            <w:bookmarkEnd w:id="17"/>
-            <w:bookmarkEnd w:id="18"/>
+            <w:bookmarkEnd w:id="25"/>
+            <w:bookmarkEnd w:id="26"/>
+            <w:bookmarkEnd w:id="27"/>
           </w:p>
         </w:tc>
         <w:tc>
@@ -748,8 +705,9 @@
                 <w:lang w:val="es-ES"/>
               </w:rPr>
             </w:pPr>
-            <w:bookmarkStart w:id="19" w:name="_Toc66120388"/>
-            <w:bookmarkStart w:id="20" w:name="_Toc66120499"/>
+            <w:bookmarkStart w:id="28" w:name="_Toc66120388"/>
+            <w:bookmarkStart w:id="29" w:name="_Toc66120499"/>
+            <w:bookmarkStart w:id="30" w:name="_Toc70626916"/>
             <w:r>
               <w:rPr>
                 <w:noProof/>
@@ -757,8 +715,9 @@
               </w:rPr>
               <w:t>Descripción de los cambios</w:t>
             </w:r>
-            <w:bookmarkEnd w:id="19"/>
-            <w:bookmarkEnd w:id="20"/>
+            <w:bookmarkEnd w:id="28"/>
+            <w:bookmarkEnd w:id="29"/>
+            <w:bookmarkEnd w:id="30"/>
           </w:p>
         </w:tc>
       </w:tr>
@@ -829,6 +788,67 @@
           </w:p>
         </w:tc>
       </w:tr>
+      <w:tr>
+        <w:tc>
+          <w:tcPr>
+            <w:tcW w:w="1375" w:type="dxa"/>
+          </w:tcPr>
+          <w:p>
+            <w:pPr>
+              <w:rPr>
+                <w:noProof/>
+              </w:rPr>
+            </w:pPr>
+            <w:r>
+              <w:rPr>
+                <w:noProof/>
+              </w:rPr>
+              <w:t>29/04</w:t>
+            </w:r>
+          </w:p>
+        </w:tc>
+        <w:tc>
+          <w:tcPr>
+            <w:tcW w:w="1030" w:type="dxa"/>
+          </w:tcPr>
+          <w:p>
+            <w:pPr>
+              <w:rPr>
+                <w:noProof/>
+              </w:rPr>
+            </w:pPr>
+            <w:r>
+              <w:rPr>
+                <w:noProof/>
+              </w:rPr>
+              <w:t>V1.1</w:t>
+            </w:r>
+          </w:p>
+        </w:tc>
+        <w:tc>
+          <w:tcPr>
+            <w:tcW w:w="5812" w:type="dxa"/>
+          </w:tcPr>
+          <w:p>
+            <w:pPr>
+              <w:pStyle w:val="Prrafodelista"/>
+              <w:numPr>
+                <w:ilvl w:val="0"/>
+                <w:numId w:val="2"/>
+              </w:numPr>
+              <w:rPr>
+                <w:noProof/>
+              </w:rPr>
+            </w:pPr>
+            <w:r>
+              <w:rPr>
+                <w:noProof/>
+              </w:rPr>
+              <w:t>Añadido métricas del Sprint 2</w:t>
+            </w:r>
+          </w:p>
+        </w:tc>
+      </w:tr>
     </w:tbl>
     <w:p/>
     <w:p/>
@@ -889,6 +909,7 @@
         <w:rPr>
           <w:b/>
           <w:bCs/>
+          <w:lang w:val="es-ES"/>
         </w:rPr>
       </w:sdtEndPr>
       <w:sdtContent>
@@ -917,7 +938,7 @@
               <w:noProof/>
               <w:sz w:val="22"/>
               <w:szCs w:val="22"/>
-              <w:lang w:val="es-ES" w:eastAsia="es-ES"/>
+              <w:lang w:eastAsia="es-ES"/>
             </w:rPr>
           </w:pPr>
           <w:r>
@@ -941,16 +962,18 @@
               <w:noProof/>
               <w:sz w:val="22"/>
               <w:szCs w:val="22"/>
-              <w:lang w:val="es-ES" w:eastAsia="es-ES"/>
+              <w:lang w:eastAsia="es-ES"/>
             </w:rPr>
           </w:pPr>
-          <w:hyperlink w:anchor="_Toc66120500" w:history="1">
+          <w:hyperlink w:anchor="_Toc70626917" w:history="1">
             <w:r>
               <w:rPr>
                 <w:rStyle w:val="Hipervnculo"/>
+                <w:rFonts w:eastAsia="Times New Roman"/>
                 <w:noProof/>
+                <w:lang w:eastAsia="es-ES"/>
               </w:rPr>
-              <w:t>APARTADO 1</w:t>
+              <w:t>MÉTRICAS DEL SPRINT 2.</w:t>
             </w:r>
             <w:r>
               <w:rPr>
@@ -971,7 +994,7 @@
                 <w:noProof/>
                 <w:webHidden/>
               </w:rPr>
-              <w:instrText xml:space="preserve"> PAGEREF _Toc66120500 \h </w:instrText>
+              <w:instrText xml:space="preserve"> PAGEREF _Toc70626917 \h </w:instrText>
             </w:r>
             <w:r>
               <w:rPr>
@@ -1013,16 +1036,16 @@
               <w:noProof/>
               <w:sz w:val="22"/>
               <w:szCs w:val="22"/>
-              <w:lang w:val="es-ES" w:eastAsia="es-ES"/>
+              <w:lang w:eastAsia="es-ES"/>
             </w:rPr>
           </w:pPr>
-          <w:hyperlink w:anchor="_Toc66120501" w:history="1">
+          <w:hyperlink w:anchor="_Toc70626918" w:history="1">
             <w:r>
               <w:rPr>
                 <w:rStyle w:val="Hipervnculo"/>
                 <w:noProof/>
               </w:rPr>
-              <w:t>APARTADO 2</w:t>
+              <w:t>MÉTRICAS DEL SPRINT 3.</w:t>
             </w:r>
             <w:r>
               <w:rPr>
@@ -1043,7 +1066,7 @@
                 <w:noProof/>
                 <w:webHidden/>
               </w:rPr>
-              <w:instrText xml:space="preserve"> PAGEREF _Toc66120501 \h </w:instrText>
+              <w:instrText xml:space="preserve"> PAGEREF _Toc70626918 \h </w:instrText>
             </w:r>
             <w:r>
               <w:rPr>
@@ -1075,582 +1098,6 @@
           </w:hyperlink>
         </w:p>
         <w:p>
-          <w:pPr>
-            <w:pStyle w:val="TDC1"/>
-            <w:tabs>
-              <w:tab w:val="right" w:leader="dot" w:pos="8494"/>
-            </w:tabs>
-            <w:rPr>
-              <w:rFonts w:eastAsiaTheme="minorEastAsia"/>
-              <w:noProof/>
-              <w:sz w:val="22"/>
-              <w:szCs w:val="22"/>
-              <w:lang w:val="es-ES" w:eastAsia="es-ES"/>
-            </w:rPr>
-          </w:pPr>
-          <w:hyperlink w:anchor="_Toc66120502" w:history="1">
-            <w:r>
-              <w:rPr>
-                <w:rStyle w:val="Hipervnculo"/>
-                <w:noProof/>
-              </w:rPr>
-              <w:t>APARTADO 3</w:t>
-            </w:r>
-            <w:r>
-              <w:rPr>
-                <w:noProof/>
-                <w:webHidden/>
-              </w:rPr>
-              <w:tab/>
-            </w:r>
-            <w:r>
-              <w:rPr>
-                <w:noProof/>
-                <w:webHidden/>
-              </w:rPr>
-              <w:fldChar w:fldCharType="begin"/>
-            </w:r>
-            <w:r>
-              <w:rPr>
-                <w:noProof/>
-                <w:webHidden/>
-              </w:rPr>
-              <w:instrText xml:space="preserve"> PAGEREF _Toc66120502 \h </w:instrText>
-            </w:r>
-            <w:r>
-              <w:rPr>
-                <w:noProof/>
-                <w:webHidden/>
-              </w:rPr>
-            </w:r>
-            <w:r>
-              <w:rPr>
-                <w:noProof/>
-                <w:webHidden/>
-              </w:rPr>
-              <w:fldChar w:fldCharType="separate"/>
-            </w:r>
-            <w:r>
-              <w:rPr>
-                <w:noProof/>
-                <w:webHidden/>
-              </w:rPr>
-              <w:t>6</w:t>
-            </w:r>
-            <w:r>
-              <w:rPr>
-                <w:noProof/>
-                <w:webHidden/>
-              </w:rPr>
-              <w:fldChar w:fldCharType="end"/>
-            </w:r>
-          </w:hyperlink>
-        </w:p>
-        <w:p>
-          <w:pPr>
-            <w:pStyle w:val="TDC1"/>
-            <w:tabs>
-              <w:tab w:val="right" w:leader="dot" w:pos="8494"/>
-            </w:tabs>
-            <w:rPr>
-              <w:rFonts w:eastAsiaTheme="minorEastAsia"/>
-              <w:noProof/>
-              <w:sz w:val="22"/>
-              <w:szCs w:val="22"/>
-              <w:lang w:val="es-ES" w:eastAsia="es-ES"/>
-            </w:rPr>
-          </w:pPr>
-          <w:hyperlink w:anchor="_Toc66120503" w:history="1">
-            <w:r>
-              <w:rPr>
-                <w:rStyle w:val="Hipervnculo"/>
-                <w:noProof/>
-              </w:rPr>
-              <w:t>APARTADO 4</w:t>
-            </w:r>
-            <w:r>
-              <w:rPr>
-                <w:noProof/>
-                <w:webHidden/>
-              </w:rPr>
-              <w:tab/>
-            </w:r>
-            <w:r>
-              <w:rPr>
-                <w:noProof/>
-                <w:webHidden/>
-              </w:rPr>
-              <w:fldChar w:fldCharType="begin"/>
-            </w:r>
-            <w:r>
-              <w:rPr>
-                <w:noProof/>
-                <w:webHidden/>
-              </w:rPr>
-              <w:instrText xml:space="preserve"> PAGEREF _Toc66120503 \h </w:instrText>
-            </w:r>
-            <w:r>
-              <w:rPr>
-                <w:noProof/>
-                <w:webHidden/>
-              </w:rPr>
-            </w:r>
-            <w:r>
-              <w:rPr>
-                <w:noProof/>
-                <w:webHidden/>
-              </w:rPr>
-              <w:fldChar w:fldCharType="separate"/>
-            </w:r>
-            <w:r>
-              <w:rPr>
-                <w:noProof/>
-                <w:webHidden/>
-              </w:rPr>
-              <w:t>7</w:t>
-            </w:r>
-            <w:r>
-              <w:rPr>
-                <w:noProof/>
-                <w:webHidden/>
-              </w:rPr>
-              <w:fldChar w:fldCharType="end"/>
-            </w:r>
-          </w:hyperlink>
-        </w:p>
-        <w:p>
-          <w:pPr>
-            <w:pStyle w:val="TDC1"/>
-            <w:tabs>
-              <w:tab w:val="right" w:leader="dot" w:pos="8494"/>
-            </w:tabs>
-            <w:rPr>
-              <w:rFonts w:eastAsiaTheme="minorEastAsia"/>
-              <w:noProof/>
-              <w:sz w:val="22"/>
-              <w:szCs w:val="22"/>
-              <w:lang w:val="es-ES" w:eastAsia="es-ES"/>
-            </w:rPr>
-          </w:pPr>
-          <w:hyperlink w:anchor="_Toc66120504" w:history="1">
-            <w:r>
-              <w:rPr>
-                <w:rStyle w:val="Hipervnculo"/>
-                <w:noProof/>
-              </w:rPr>
-              <w:t>APARTADO 5</w:t>
-            </w:r>
-            <w:r>
-              <w:rPr>
-                <w:noProof/>
-                <w:webHidden/>
-              </w:rPr>
-              <w:tab/>
-            </w:r>
-            <w:r>
-              <w:rPr>
-                <w:noProof/>
-                <w:webHidden/>
-              </w:rPr>
-              <w:fldChar w:fldCharType="begin"/>
-            </w:r>
-            <w:r>
-              <w:rPr>
-                <w:noProof/>
-                <w:webHidden/>
-              </w:rPr>
-              <w:instrText xml:space="preserve"> PAGEREF _Toc66120504 \h </w:instrText>
-            </w:r>
-            <w:r>
-              <w:rPr>
-                <w:noProof/>
-                <w:webHidden/>
-              </w:rPr>
-            </w:r>
-            <w:r>
-              <w:rPr>
-                <w:noProof/>
-                <w:webHidden/>
-              </w:rPr>
-              <w:fldChar w:fldCharType="separate"/>
-            </w:r>
-            <w:r>
-              <w:rPr>
-                <w:noProof/>
-                <w:webHidden/>
-              </w:rPr>
-              <w:t>8</w:t>
-            </w:r>
-            <w:r>
-              <w:rPr>
-                <w:noProof/>
-                <w:webHidden/>
-              </w:rPr>
-              <w:fldChar w:fldCharType="end"/>
-            </w:r>
-          </w:hyperlink>
-        </w:p>
-        <w:p>
-          <w:pPr>
-            <w:pStyle w:val="TDC1"/>
-            <w:tabs>
-              <w:tab w:val="right" w:leader="dot" w:pos="8494"/>
-            </w:tabs>
-            <w:rPr>
-              <w:rFonts w:eastAsiaTheme="minorEastAsia"/>
-              <w:noProof/>
-              <w:sz w:val="22"/>
-              <w:szCs w:val="22"/>
-              <w:lang w:val="es-ES" w:eastAsia="es-ES"/>
-            </w:rPr>
-          </w:pPr>
-          <w:hyperlink w:anchor="_Toc66120505" w:history="1">
-            <w:r>
-              <w:rPr>
-                <w:rStyle w:val="Hipervnculo"/>
-                <w:noProof/>
-              </w:rPr>
-              <w:t>APARTADO 6</w:t>
-            </w:r>
-            <w:r>
-              <w:rPr>
-                <w:noProof/>
-                <w:webHidden/>
-              </w:rPr>
-              <w:tab/>
-            </w:r>
-            <w:r>
-              <w:rPr>
-                <w:noProof/>
-                <w:webHidden/>
-              </w:rPr>
-              <w:fldChar w:fldCharType="begin"/>
-            </w:r>
-            <w:r>
-              <w:rPr>
-                <w:noProof/>
-                <w:webHidden/>
-              </w:rPr>
-              <w:instrText xml:space="preserve"> PAGEREF _Toc66120505 \h </w:instrText>
-            </w:r>
-            <w:r>
-              <w:rPr>
-                <w:noProof/>
-                <w:webHidden/>
-              </w:rPr>
-            </w:r>
-            <w:r>
-              <w:rPr>
-                <w:noProof/>
-                <w:webHidden/>
-              </w:rPr>
-              <w:fldChar w:fldCharType="separate"/>
-            </w:r>
-            <w:r>
-              <w:rPr>
-                <w:noProof/>
-                <w:webHidden/>
-              </w:rPr>
-              <w:t>9</w:t>
-            </w:r>
-            <w:r>
-              <w:rPr>
-                <w:noProof/>
-                <w:webHidden/>
-              </w:rPr>
-              <w:fldChar w:fldCharType="end"/>
-            </w:r>
-          </w:hyperlink>
-        </w:p>
-        <w:p>
-          <w:pPr>
-            <w:pStyle w:val="TDC1"/>
-            <w:tabs>
-              <w:tab w:val="right" w:leader="dot" w:pos="8494"/>
-            </w:tabs>
-            <w:rPr>
-              <w:rFonts w:eastAsiaTheme="minorEastAsia"/>
-              <w:noProof/>
-              <w:sz w:val="22"/>
-              <w:szCs w:val="22"/>
-              <w:lang w:val="es-ES" w:eastAsia="es-ES"/>
-            </w:rPr>
-          </w:pPr>
-          <w:hyperlink w:anchor="_Toc66120506" w:history="1">
-            <w:r>
-              <w:rPr>
-                <w:rStyle w:val="Hipervnculo"/>
-                <w:noProof/>
-              </w:rPr>
-              <w:t>APARTADO 7</w:t>
-            </w:r>
-            <w:r>
-              <w:rPr>
-                <w:noProof/>
-                <w:webHidden/>
-              </w:rPr>
-              <w:tab/>
-            </w:r>
-            <w:r>
-              <w:rPr>
-                <w:noProof/>
-                <w:webHidden/>
-              </w:rPr>
-              <w:fldChar w:fldCharType="begin"/>
-            </w:r>
-            <w:r>
-              <w:rPr>
-                <w:noProof/>
-                <w:webHidden/>
-              </w:rPr>
-              <w:instrText xml:space="preserve"> PAGEREF _Toc66120506 \h </w:instrText>
-            </w:r>
-            <w:r>
-              <w:rPr>
-                <w:noProof/>
-                <w:webHidden/>
-              </w:rPr>
-            </w:r>
-            <w:r>
-              <w:rPr>
-                <w:noProof/>
-                <w:webHidden/>
-              </w:rPr>
-              <w:fldChar w:fldCharType="separate"/>
-            </w:r>
-            <w:r>
-              <w:rPr>
-                <w:noProof/>
-                <w:webHidden/>
-              </w:rPr>
-              <w:t>10</w:t>
-            </w:r>
-            <w:r>
-              <w:rPr>
-                <w:noProof/>
-                <w:webHidden/>
-              </w:rPr>
-              <w:fldChar w:fldCharType="end"/>
-            </w:r>
-          </w:hyperlink>
-        </w:p>
-        <w:p>
-          <w:pPr>
-            <w:pStyle w:val="TDC1"/>
-            <w:tabs>
-              <w:tab w:val="right" w:leader="dot" w:pos="8494"/>
-            </w:tabs>
-            <w:rPr>
-              <w:rFonts w:eastAsiaTheme="minorEastAsia"/>
-              <w:noProof/>
-              <w:sz w:val="22"/>
-              <w:szCs w:val="22"/>
-              <w:lang w:val="es-ES" w:eastAsia="es-ES"/>
-            </w:rPr>
-          </w:pPr>
-          <w:hyperlink w:anchor="_Toc66120507" w:history="1">
-            <w:r>
-              <w:rPr>
-                <w:rStyle w:val="Hipervnculo"/>
-                <w:noProof/>
-              </w:rPr>
-              <w:t>APARTADO 8</w:t>
-            </w:r>
-            <w:r>
-              <w:rPr>
-                <w:noProof/>
-                <w:webHidden/>
-              </w:rPr>
-              <w:tab/>
-            </w:r>
-            <w:r>
-              <w:rPr>
-                <w:noProof/>
-                <w:webHidden/>
-              </w:rPr>
-              <w:fldChar w:fldCharType="begin"/>
-            </w:r>
-            <w:r>
-              <w:rPr>
-                <w:noProof/>
-                <w:webHidden/>
-              </w:rPr>
-              <w:instrText xml:space="preserve"> PAGEREF _Toc66120507 \h </w:instrText>
-            </w:r>
-            <w:r>
-              <w:rPr>
-                <w:noProof/>
-                <w:webHidden/>
-              </w:rPr>
-            </w:r>
-            <w:r>
-              <w:rPr>
-                <w:noProof/>
-                <w:webHidden/>
-              </w:rPr>
-              <w:fldChar w:fldCharType="separate"/>
-            </w:r>
-            <w:r>
-              <w:rPr>
-                <w:noProof/>
-                <w:webHidden/>
-              </w:rPr>
-              <w:t>11</w:t>
-            </w:r>
-            <w:r>
-              <w:rPr>
-                <w:noProof/>
-                <w:webHidden/>
-              </w:rPr>
-              <w:fldChar w:fldCharType="end"/>
-            </w:r>
-          </w:hyperlink>
-        </w:p>
-        <w:p>
-          <w:pPr>
-            <w:pStyle w:val="TDC1"/>
-            <w:tabs>
-              <w:tab w:val="right" w:leader="dot" w:pos="8494"/>
-            </w:tabs>
-            <w:rPr>
-              <w:rFonts w:eastAsiaTheme="minorEastAsia"/>
-              <w:noProof/>
-              <w:sz w:val="22"/>
-              <w:szCs w:val="22"/>
-              <w:lang w:val="es-ES" w:eastAsia="es-ES"/>
-            </w:rPr>
-          </w:pPr>
-          <w:hyperlink w:anchor="_Toc66120508" w:history="1">
-            <w:r>
-              <w:rPr>
-                <w:rStyle w:val="Hipervnculo"/>
-                <w:noProof/>
-              </w:rPr>
-              <w:t>APARTADO 9</w:t>
-            </w:r>
-            <w:r>
-              <w:rPr>
-                <w:noProof/>
-                <w:webHidden/>
-              </w:rPr>
-              <w:tab/>
-            </w:r>
-            <w:r>
-              <w:rPr>
-                <w:noProof/>
-                <w:webHidden/>
-              </w:rPr>
-              <w:fldChar w:fldCharType="begin"/>
-            </w:r>
-            <w:r>
-              <w:rPr>
-                <w:noProof/>
-                <w:webHidden/>
-              </w:rPr>
-              <w:instrText xml:space="preserve"> PAGEREF _Toc66120508 \h </w:instrText>
-            </w:r>
-            <w:r>
-              <w:rPr>
-                <w:noProof/>
-                <w:webHidden/>
-              </w:rPr>
-            </w:r>
-            <w:r>
-              <w:rPr>
-                <w:noProof/>
-                <w:webHidden/>
-              </w:rPr>
-              <w:fldChar w:fldCharType="separate"/>
-            </w:r>
-            <w:r>
-              <w:rPr>
-                <w:noProof/>
-                <w:webHidden/>
-              </w:rPr>
-              <w:t>12</w:t>
-            </w:r>
-            <w:r>
-              <w:rPr>
-                <w:noProof/>
-                <w:webHidden/>
-              </w:rPr>
-              <w:fldChar w:fldCharType="end"/>
-            </w:r>
-          </w:hyperlink>
-        </w:p>
-        <w:p>
-          <w:pPr>
-            <w:pStyle w:val="TDC1"/>
-            <w:tabs>
-              <w:tab w:val="right" w:leader="dot" w:pos="8494"/>
-            </w:tabs>
-            <w:rPr>
-              <w:rFonts w:eastAsiaTheme="minorEastAsia"/>
-              <w:noProof/>
-              <w:sz w:val="22"/>
-              <w:szCs w:val="22"/>
-              <w:lang w:val="es-ES" w:eastAsia="es-ES"/>
-            </w:rPr>
-          </w:pPr>
-          <w:hyperlink w:anchor="_Toc66120509" w:history="1">
-            <w:r>
-              <w:rPr>
-                <w:rStyle w:val="Hipervnculo"/>
-                <w:noProof/>
-              </w:rPr>
-              <w:t>APARTADO 10</w:t>
-            </w:r>
-            <w:r>
-              <w:rPr>
-                <w:noProof/>
-                <w:webHidden/>
-              </w:rPr>
-              <w:tab/>
-            </w:r>
-            <w:r>
-              <w:rPr>
-                <w:noProof/>
-                <w:webHidden/>
-              </w:rPr>
-              <w:fldChar w:fldCharType="begin"/>
-            </w:r>
-            <w:r>
-              <w:rPr>
-                <w:noProof/>
-                <w:webHidden/>
-              </w:rPr>
-              <w:instrText xml:space="preserve"> PAGEREF _Toc66120509 \h </w:instrText>
-            </w:r>
-            <w:r>
-              <w:rPr>
-                <w:noProof/>
-                <w:webHidden/>
-              </w:rPr>
-            </w:r>
-            <w:r>
-              <w:rPr>
-                <w:noProof/>
-                <w:webHidden/>
-              </w:rPr>
-              <w:fldChar w:fldCharType="separate"/>
-            </w:r>
-            <w:r>
-              <w:rPr>
-                <w:noProof/>
-                <w:webHidden/>
-              </w:rPr>
-              <w:t>13</w:t>
-            </w:r>
-            <w:r>
-              <w:rPr>
-                <w:noProof/>
-                <w:webHidden/>
-              </w:rPr>
-              <w:fldChar w:fldCharType="end"/>
-            </w:r>
-          </w:hyperlink>
-        </w:p>
-        <w:p>
           <w:r>
             <w:rPr>
               <w:b/>
@@ -1709,567 +1156,211 @@
       </w:pPr>
     </w:p>
     <w:p/>
+    <w:p/>
+    <w:p/>
+    <w:p/>
+    <w:p/>
+    <w:p/>
+    <w:p/>
+    <w:p/>
+    <w:p/>
+    <w:p/>
+    <w:p/>
+    <w:p/>
     <w:p>
       <w:pPr>
         <w:pStyle w:val="Ttulo1"/>
         <w:rPr>
           <w:rFonts w:eastAsia="Times New Roman"/>
-          <w:lang w:val="es-ES" w:eastAsia="es-ES"/>
-        </w:rPr>
-      </w:pPr>
+          <w:lang w:eastAsia="es-ES"/>
+        </w:rPr>
+      </w:pPr>
+      <w:bookmarkStart w:id="31" w:name="_Toc70626917"/>
       <w:r>
         <w:rPr>
           <w:rFonts w:eastAsia="Times New Roman"/>
-          <w:lang w:val="es-ES" w:eastAsia="es-ES"/>
+          <w:lang w:eastAsia="es-ES"/>
         </w:rPr>
         <w:lastRenderedPageBreak/>
-        <w:t>APARTADO 1</w:t>
-      </w:r>
-      <w:r>
-        <w:rPr>
-          <w:rFonts w:eastAsia="Times New Roman"/>
-          <w:lang w:val="es-ES" w:eastAsia="es-ES"/>
-        </w:rPr>
-        <w:t>.</w:t>
-      </w:r>
-    </w:p>
-    <w:p/>
-    <w:p/>
-    <w:p/>
-    <w:p/>
-    <w:p/>
-    <w:p/>
-    <w:p/>
-    <w:p/>
-    <w:p/>
-    <w:p/>
-    <w:p/>
-    <w:p/>
-    <w:p/>
-    <w:p/>
-    <w:p/>
-    <w:p/>
-    <w:p/>
-    <w:p/>
-    <w:p/>
-    <w:p/>
-    <w:p/>
-    <w:p/>
-    <w:p/>
-    <w:p/>
-    <w:p/>
-    <w:p/>
-    <w:p/>
-    <w:p/>
-    <w:p/>
-    <w:p/>
-    <w:p/>
-    <w:p/>
-    <w:p/>
-    <w:p/>
-    <w:p/>
-    <w:p/>
+        <w:t>MÉTRICAS DEL SPRINT 2.</w:t>
+      </w:r>
+      <w:bookmarkEnd w:id="31"/>
+    </w:p>
+    <w:p>
+      <w:pPr>
+        <w:rPr>
+          <w:lang w:eastAsia="es-ES"/>
+        </w:rPr>
+      </w:pPr>
+    </w:p>
+    <w:p>
+      <w:pPr>
+        <w:rPr>
+          <w:lang w:eastAsia="es-ES"/>
+        </w:rPr>
+      </w:pPr>
+    </w:p>
+    <w:p>
+      <w:pPr>
+        <w:rPr>
+          <w:lang w:eastAsia="es-ES"/>
+        </w:rPr>
+      </w:pPr>
+      <w:r>
+        <w:rPr>
+          <w:noProof/>
+          <w:lang w:eastAsia="es-ES"/>
+        </w:rPr>
+        <w:drawing>
+          <wp:inline distT="0" distB="0" distL="0" distR="0" wp14:anchorId="5BAD0DC4" wp14:editId="25D5125B">
+            <wp:extent cx="5400040" cy="3450590"/>
+            <wp:effectExtent l="0" t="0" r="0" b="0"/>
+            <wp:docPr id="1" name="Imagen 1" descr="Gráfico&#10;&#10;Descripción generada automáticamente"/>
+            <wp:cNvGraphicFramePr>
+              <a:graphicFrameLocks xmlns:a="http://schemas.openxmlformats.org/drawingml/2006/main" noChangeAspect="1"/>
+            </wp:cNvGraphicFramePr>
+            <a:graphic xmlns:a="http://schemas.openxmlformats.org/drawingml/2006/main">
+              <a:graphicData uri="http://schemas.openxmlformats.org/drawingml/2006/picture">
+                <pic:pic xmlns:pic="http://schemas.openxmlformats.org/drawingml/2006/picture">
+                  <pic:nvPicPr>
+                    <pic:cNvPr id="1" name="Imagen 1" descr="Gráfico&#10;&#10;Descripción generada automáticamente"/>
+                    <pic:cNvPicPr/>
+                  </pic:nvPicPr>
+                  <pic:blipFill>
+                    <a:blip r:embed="rId8" cstate="print">
+                      <a:extLst>
+                        <a:ext uri="{28A0092B-C50C-407E-A947-70E740481C1C}">
+                          <a14:useLocalDpi xmlns:a14="http://schemas.microsoft.com/office/drawing/2010/main" val="0"/>
+                        </a:ext>
+                      </a:extLst>
+                    </a:blip>
+                    <a:stretch>
+                      <a:fillRect/>
+                    </a:stretch>
+                  </pic:blipFill>
+                  <pic:spPr>
+                    <a:xfrm>
+                      <a:off x="0" y="0"/>
+                      <a:ext cx="5400040" cy="3450590"/>
+                    </a:xfrm>
+                    <a:prstGeom prst="rect">
+                      <a:avLst/>
+                    </a:prstGeom>
+                  </pic:spPr>
+                </pic:pic>
+              </a:graphicData>
+            </a:graphic>
+          </wp:inline>
+        </w:drawing>
+      </w:r>
+    </w:p>
+    <w:p>
+      <w:pPr>
+        <w:rPr>
+          <w:lang w:eastAsia="es-ES"/>
+        </w:rPr>
+      </w:pPr>
+    </w:p>
+    <w:p>
+      <w:pPr>
+        <w:rPr>
+          <w:lang w:eastAsia="es-ES"/>
+        </w:rPr>
+      </w:pPr>
+    </w:p>
+    <w:p>
+      <w:pPr>
+        <w:rPr>
+          <w:lang w:eastAsia="es-ES"/>
+        </w:rPr>
+      </w:pPr>
+      <w:r>
+        <w:rPr>
+          <w:noProof/>
+          <w:lang w:eastAsia="es-ES"/>
+        </w:rPr>
+        <w:drawing>
+          <wp:inline distT="0" distB="0" distL="0" distR="0" wp14:anchorId="1A21629B" wp14:editId="43E85A42">
+            <wp:extent cx="5400040" cy="1445260"/>
+            <wp:effectExtent l="0" t="0" r="0" b="2540"/>
+            <wp:docPr id="2" name="Imagen 2" descr="Tabla&#10;&#10;Descripción generada automáticamente"/>
+            <wp:cNvGraphicFramePr>
+              <a:graphicFrameLocks xmlns:a="http://schemas.openxmlformats.org/drawingml/2006/main" noChangeAspect="1"/>
+            </wp:cNvGraphicFramePr>
+            <a:graphic xmlns:a="http://schemas.openxmlformats.org/drawingml/2006/main">
+              <a:graphicData uri="http://schemas.openxmlformats.org/drawingml/2006/picture">
+                <pic:pic xmlns:pic="http://schemas.openxmlformats.org/drawingml/2006/picture">
+                  <pic:nvPicPr>
+                    <pic:cNvPr id="2" name="Imagen 2" descr="Tabla&#10;&#10;Descripción generada automáticamente"/>
+                    <pic:cNvPicPr/>
+                  </pic:nvPicPr>
+                  <pic:blipFill>
+                    <a:blip r:embed="rId9">
+                      <a:extLst>
+                        <a:ext uri="{28A0092B-C50C-407E-A947-70E740481C1C}">
+                          <a14:useLocalDpi xmlns:a14="http://schemas.microsoft.com/office/drawing/2010/main" val="0"/>
+                        </a:ext>
+                      </a:extLst>
+                    </a:blip>
+                    <a:stretch>
+                      <a:fillRect/>
+                    </a:stretch>
+                  </pic:blipFill>
+                  <pic:spPr>
+                    <a:xfrm>
+                      <a:off x="0" y="0"/>
+                      <a:ext cx="5400040" cy="1445260"/>
+                    </a:xfrm>
+                    <a:prstGeom prst="rect">
+                      <a:avLst/>
+                    </a:prstGeom>
+                  </pic:spPr>
+                </pic:pic>
+              </a:graphicData>
+            </a:graphic>
+          </wp:inline>
+        </w:drawing>
+      </w:r>
+    </w:p>
+    <w:p/>
+    <w:p/>
+    <w:p>
+      <w:pPr>
+        <w:jc w:val="both"/>
+      </w:pPr>
+      <w:r>
+        <w:t xml:space="preserve">El progreso durante el Sprint 2 estuvo por debajo de lo ideal durante la mayor parte del Sprint, con una diferencia similar a lo largo de este. La gran bajada en el día sábado 3 de abril corresponde con la “release” de dicho sprint, en la que el grupo se reunió para revisar y terminar las tareas no finalizadas. </w:t>
+      </w:r>
+    </w:p>
+    <w:p>
+      <w:pPr>
+        <w:jc w:val="both"/>
+      </w:pPr>
+    </w:p>
+    <w:p>
+      <w:pPr>
+        <w:jc w:val="both"/>
+      </w:pPr>
+      <w:r>
+        <w:t>Como conclusión, es importante que el equipo aumente el ritmo de trabajo al principio del sprint, pues algún problema al final de estos podría provocar que no se pudiera entregar a tiempo todos los puntos de historia comprometidos. Se puede observar también que el equipo suele producir más durante los fines de semana.</w:t>
+      </w:r>
+    </w:p>
     <w:p/>
     <w:p/>
     <w:p>
       <w:pPr>
         <w:pStyle w:val="Ttulo1"/>
       </w:pPr>
-      <w:bookmarkStart w:id="21" w:name="_Toc66120501"/>
+      <w:bookmarkStart w:id="32" w:name="_Toc70626918"/>
       <w:r>
         <w:lastRenderedPageBreak/>
-        <w:t>APARTADO 2</w:t>
-      </w:r>
-      <w:bookmarkEnd w:id="21"/>
-    </w:p>
-    <w:p>
-      <w:pPr>
-        <w:pStyle w:val="Ttulo1"/>
-      </w:pPr>
-    </w:p>
-    <w:p>
-      <w:pPr>
-        <w:pStyle w:val="Ttulo1"/>
-      </w:pPr>
-    </w:p>
-    <w:p/>
-    <w:p/>
-    <w:p/>
-    <w:p/>
-    <w:p/>
-    <w:p/>
-    <w:p/>
-    <w:p/>
-    <w:p/>
-    <w:p/>
-    <w:p/>
-    <w:p/>
-    <w:p/>
-    <w:p/>
-    <w:p/>
-    <w:p/>
-    <w:p/>
-    <w:p/>
-    <w:p/>
-    <w:p/>
-    <w:p/>
-    <w:p/>
-    <w:p/>
-    <w:p/>
-    <w:p/>
-    <w:p/>
-    <w:p/>
-    <w:p/>
-    <w:p/>
-    <w:p/>
-    <w:p/>
-    <w:p/>
-    <w:p/>
-    <w:p>
-      <w:pPr>
-        <w:pStyle w:val="Ttulo1"/>
-        <w:rPr>
-          <w:lang w:val="es-ES"/>
-        </w:rPr>
-      </w:pPr>
-    </w:p>
-    <w:p>
-      <w:pPr>
-        <w:rPr>
-          <w:lang w:val="es-ES"/>
-        </w:rPr>
-      </w:pPr>
-    </w:p>
-    <w:p>
-      <w:pPr>
-        <w:pStyle w:val="Ttulo1"/>
-        <w:rPr>
-          <w:lang w:val="es-ES"/>
-        </w:rPr>
-      </w:pPr>
-      <w:r>
-        <w:rPr>
-          <w:lang w:val="es-ES"/>
-        </w:rPr>
-        <w:lastRenderedPageBreak/>
-        <w:t>APARTADO 3.</w:t>
-      </w:r>
-    </w:p>
-    <w:p>
-      <w:pPr>
-        <w:rPr>
-          <w:lang w:val="es-ES"/>
-        </w:rPr>
-      </w:pPr>
-    </w:p>
-    <w:p>
-      <w:pPr>
-        <w:rPr>
-          <w:lang w:val="es-ES"/>
-        </w:rPr>
-      </w:pPr>
-    </w:p>
-    <w:p/>
-    <w:p/>
-    <w:p/>
-    <w:p/>
-    <w:p/>
-    <w:p/>
-    <w:p/>
-    <w:p/>
-    <w:p/>
-    <w:p/>
-    <w:p/>
-    <w:p/>
-    <w:p/>
-    <w:p/>
-    <w:p/>
-    <w:p/>
-    <w:p/>
-    <w:p/>
-    <w:p/>
-    <w:p/>
-    <w:p/>
-    <w:p/>
-    <w:p/>
-    <w:p/>
-    <w:p/>
-    <w:p/>
-    <w:p/>
-    <w:p/>
-    <w:p/>
-    <w:p>
-      <w:pPr>
-        <w:pStyle w:val="Ttulo1"/>
-      </w:pPr>
-    </w:p>
-    <w:p/>
-    <w:p/>
-    <w:p/>
-    <w:p>
-      <w:pPr>
-        <w:pStyle w:val="Ttulo1"/>
-      </w:pPr>
-      <w:bookmarkStart w:id="22" w:name="_Toc66120503"/>
-      <w:r>
-        <w:lastRenderedPageBreak/>
-        <w:t>APARTADO 4</w:t>
-      </w:r>
-      <w:bookmarkEnd w:id="22"/>
-    </w:p>
-    <w:p>
-      <w:pPr>
-        <w:pStyle w:val="Ttulo1"/>
-      </w:pPr>
-    </w:p>
-    <w:p>
-      <w:pPr>
-        <w:pStyle w:val="Ttulo1"/>
-      </w:pPr>
-    </w:p>
-    <w:p/>
-    <w:p/>
-    <w:p/>
-    <w:p/>
-    <w:p/>
-    <w:p/>
-    <w:p/>
-    <w:p/>
-    <w:p/>
-    <w:p/>
-    <w:p/>
-    <w:p/>
-    <w:p/>
-    <w:p/>
-    <w:p/>
-    <w:p/>
-    <w:p/>
-    <w:p/>
-    <w:p/>
-    <w:p/>
-    <w:p/>
-    <w:p/>
-    <w:p/>
-    <w:p/>
-    <w:p/>
-    <w:p/>
-    <w:p/>
-    <w:p/>
-    <w:p/>
-    <w:p/>
-    <w:p/>
-    <w:p/>
-    <w:p/>
-    <w:p/>
-    <w:p/>
-    <w:p/>
-    <w:p/>
-    <w:p/>
-    <w:p/>
-    <w:p>
-      <w:pPr>
-        <w:pStyle w:val="Ttulo1"/>
-      </w:pPr>
-      <w:bookmarkStart w:id="23" w:name="_Toc66120504"/>
-      <w:r>
-        <w:lastRenderedPageBreak/>
-        <w:t>APARTADO 5</w:t>
-      </w:r>
-      <w:bookmarkEnd w:id="23"/>
-    </w:p>
-    <w:p>
-      <w:pPr>
-        <w:pStyle w:val="Ttulo1"/>
-      </w:pPr>
-    </w:p>
-    <w:p/>
-    <w:p>
-      <w:pPr>
-        <w:pStyle w:val="Ttulo1"/>
-      </w:pPr>
-    </w:p>
-    <w:p/>
-    <w:p/>
-    <w:p/>
-    <w:p/>
-    <w:p/>
-    <w:p/>
-    <w:p/>
-    <w:p/>
-    <w:p/>
-    <w:p/>
-    <w:p/>
-    <w:p/>
-    <w:p/>
-    <w:p/>
-    <w:p/>
-    <w:p/>
-    <w:p/>
-    <w:p/>
-    <w:p/>
-    <w:p/>
-    <w:p/>
-    <w:p/>
-    <w:p/>
-    <w:p/>
-    <w:p/>
-    <w:p/>
-    <w:p/>
-    <w:p/>
-    <w:p/>
-    <w:p/>
-    <w:p/>
-    <w:p/>
-    <w:p/>
-    <w:p/>
-    <w:p/>
-    <w:p/>
-    <w:p>
-      <w:pPr>
-        <w:pStyle w:val="Ttulo1"/>
-      </w:pPr>
-      <w:bookmarkStart w:id="24" w:name="_Toc66120505"/>
-      <w:r>
-        <w:lastRenderedPageBreak/>
-        <w:t>APARTADO 6</w:t>
-      </w:r>
-      <w:bookmarkEnd w:id="24"/>
-    </w:p>
-    <w:p>
-      <w:pPr>
-        <w:pStyle w:val="Ttulo1"/>
-      </w:pPr>
-    </w:p>
-    <w:p>
-      <w:pPr>
-        <w:pStyle w:val="Ttulo1"/>
-      </w:pPr>
-    </w:p>
-    <w:p/>
-    <w:p/>
-    <w:p/>
-    <w:p/>
-    <w:p/>
-    <w:p/>
-    <w:p/>
-    <w:p/>
-    <w:p/>
-    <w:p/>
-    <w:p/>
-    <w:p/>
-    <w:p/>
-    <w:p/>
-    <w:p/>
-    <w:p/>
-    <w:p/>
-    <w:p/>
-    <w:p/>
-    <w:p/>
-    <w:p/>
-    <w:p/>
-    <w:p/>
-    <w:p/>
-    <w:p/>
-    <w:p/>
-    <w:p/>
-    <w:p/>
-    <w:p/>
-    <w:p/>
-    <w:p/>
-    <w:p/>
-    <w:p/>
-    <w:p/>
-    <w:p/>
-    <w:p/>
-    <w:p/>
-    <w:p/>
-    <w:p/>
-    <w:p/>
-    <w:p>
-      <w:pPr>
-        <w:pStyle w:val="Ttulo1"/>
-      </w:pPr>
-      <w:bookmarkStart w:id="25" w:name="_Toc66120506"/>
-      <w:r>
-        <w:t>APARTADO 7</w:t>
-      </w:r>
-      <w:bookmarkEnd w:id="25"/>
-    </w:p>
-    <w:p/>
-    <w:p/>
-    <w:p/>
-    <w:p/>
-    <w:p/>
-    <w:p/>
-    <w:p/>
-    <w:p/>
-    <w:p/>
-    <w:p/>
-    <w:p/>
-    <w:p/>
-    <w:p/>
-    <w:p/>
-    <w:p/>
-    <w:p/>
-    <w:p/>
-    <w:p/>
-    <w:p/>
-    <w:p/>
-    <w:p/>
-    <w:p/>
-    <w:p/>
-    <w:p/>
-    <w:p/>
-    <w:p/>
-    <w:p/>
-    <w:p/>
-    <w:p/>
-    <w:p/>
-    <w:p/>
-    <w:p/>
-    <w:p/>
-    <w:p/>
-    <w:p/>
-    <w:p/>
-    <w:p/>
-    <w:p/>
-    <w:p/>
-    <w:p/>
-    <w:p/>
-    <w:p/>
-    <w:p/>
-    <w:p/>
-    <w:p/>
-    <w:p>
-      <w:pPr>
-        <w:pStyle w:val="Ttulo1"/>
-      </w:pPr>
-      <w:bookmarkStart w:id="26" w:name="_Toc66120507"/>
-      <w:r>
-        <w:t>APARTADO 8</w:t>
-      </w:r>
-      <w:bookmarkEnd w:id="26"/>
-    </w:p>
-    <w:p>
-      <w:pPr>
-        <w:pStyle w:val="Ttulo1"/>
-      </w:pPr>
-    </w:p>
-    <w:p/>
-    <w:p/>
-    <w:p/>
-    <w:p/>
-    <w:p/>
-    <w:p/>
-    <w:p/>
-    <w:p/>
-    <w:p/>
-    <w:p/>
-    <w:p/>
-    <w:p/>
-    <w:p/>
-    <w:p/>
-    <w:p/>
-    <w:p/>
-    <w:p/>
-    <w:p/>
-    <w:p/>
-    <w:p/>
-    <w:p/>
-    <w:p/>
-    <w:p/>
-    <w:p/>
-    <w:p/>
-    <w:p/>
-    <w:p/>
-    <w:p/>
-    <w:p/>
-    <w:p/>
-    <w:p/>
-    <w:p/>
-    <w:p/>
-    <w:p/>
-    <w:p/>
-    <w:p/>
-    <w:p/>
-    <w:p/>
-    <w:p/>
-    <w:p/>
-    <w:p/>
-    <w:p/>
-    <w:p/>
-    <w:p/>
-    <w:p>
-      <w:pPr>
-        <w:pStyle w:val="Ttulo1"/>
-      </w:pPr>
-      <w:bookmarkStart w:id="27" w:name="_Toc66120508"/>
-      <w:r>
-        <w:t>APARTADO 9</w:t>
-      </w:r>
-      <w:bookmarkEnd w:id="27"/>
-    </w:p>
-    <w:p>
-      <w:pPr>
-        <w:pStyle w:val="Ttulo1"/>
-      </w:pPr>
-    </w:p>
-    <w:p/>
-    <w:p/>
-    <w:p/>
-    <w:p/>
-    <w:p/>
-    <w:p/>
-    <w:p/>
-    <w:p/>
-    <w:p/>
-    <w:p/>
-    <w:p/>
-    <w:p/>
-    <w:p/>
-    <w:p/>
-    <w:p/>
-    <w:p/>
-    <w:p/>
-    <w:p/>
-    <w:p/>
-    <w:p/>
-    <w:p/>
-    <w:p/>
-    <w:p/>
-    <w:p/>
-    <w:p/>
-    <w:p/>
-    <w:p/>
-    <w:p/>
-    <w:p/>
-    <w:p/>
-    <w:p/>
-    <w:p/>
-    <w:p/>
-    <w:p/>
-    <w:p/>
-    <w:p/>
-    <w:p/>
-    <w:p/>
-    <w:p/>
-    <w:p/>
-    <w:p/>
-    <w:p/>
-    <w:p/>
-    <w:p>
-      <w:pPr>
-        <w:pStyle w:val="Ttulo1"/>
-      </w:pPr>
-      <w:bookmarkStart w:id="28" w:name="_Toc66120509"/>
-      <w:r>
-        <w:t>APARTADO 10</w:t>
-      </w:r>
-      <w:bookmarkEnd w:id="28"/>
+        <w:t>MÉTRICAS DEL SPRINT 3.</w:t>
+      </w:r>
+      <w:bookmarkEnd w:id="32"/>
     </w:p>
     <w:sectPr>
-      <w:headerReference w:type="default" r:id="rId8"/>
-      <w:footerReference w:type="default" r:id="rId9"/>
+      <w:headerReference w:type="default" r:id="rId10"/>
+      <w:footerReference w:type="default" r:id="rId11"/>
       <w:pgSz w:w="11906" w:h="16838"/>
       <w:pgMar w:top="1417" w:right="1701" w:bottom="1417" w:left="1701" w:header="708" w:footer="708" w:gutter="0"/>
       <w:cols w:space="708"/>
@@ -2651,7 +1742,6 @@
                               <w:color w:val="FFFFFF" w:themeColor="background1"/>
                               <w:sz w:val="28"/>
                               <w:szCs w:val="28"/>
-                              <w:lang w:val="es-ES"/>
                             </w:rPr>
                             <w:t>2</w:t>
                           </w:r>
@@ -2727,7 +1817,6 @@
                         <w:color w:val="FFFFFF" w:themeColor="background1"/>
                         <w:sz w:val="28"/>
                         <w:szCs w:val="28"/>
-                        <w:lang w:val="es-ES"/>
                       </w:rPr>
                       <w:t>2</w:t>
                     </w:r>
@@ -2776,65 +1865,35 @@
   <w:p>
     <w:pPr>
       <w:pStyle w:val="Encabezado"/>
-      <w:rPr>
-        <w:lang w:val="es-ES"/>
-      </w:rPr>
     </w:pPr>
     <w:r>
-      <w:rPr>
-        <w:lang w:val="es-ES"/>
-      </w:rPr>
       <w:t>PSG</w:t>
     </w:r>
     <w:r>
-      <w:rPr>
-        <w:lang w:val="es-ES"/>
-      </w:rPr>
       <w:t>2 2020/21</w:t>
     </w:r>
   </w:p>
   <w:p>
     <w:pPr>
       <w:pStyle w:val="Encabezado"/>
-      <w:rPr>
-        <w:lang w:val="es-ES"/>
-      </w:rPr>
     </w:pPr>
     <w:r>
-      <w:rPr>
-        <w:lang w:val="es-ES"/>
-      </w:rPr>
       <w:t>Métricas del Proceso Ágil y Recursos</w:t>
     </w:r>
     <w:r>
-      <w:rPr>
-        <w:lang w:val="es-ES"/>
-      </w:rPr>
       <w:tab/>
     </w:r>
     <w:r>
-      <w:rPr>
-        <w:lang w:val="es-ES"/>
-      </w:rPr>
       <w:tab/>
       <w:t>Grupo: G</w:t>
     </w:r>
     <w:r>
-      <w:rPr>
-        <w:lang w:val="es-ES"/>
-      </w:rPr>
       <w:t>5</w:t>
     </w:r>
     <w:r>
-      <w:rPr>
-        <w:lang w:val="es-ES"/>
-      </w:rPr>
       <w:t>-</w:t>
     </w:r>
     <w:r>
-      <w:rPr>
-        <w:lang w:val="es-ES"/>
-      </w:rPr>
       <w:t>51</w:t>
     </w:r>
   </w:p>
@@ -3954,7 +3013,6 @@
     <w:rPr>
       <w:sz w:val="24"/>
       <w:szCs w:val="24"/>
-      <w:lang w:val="en-US"/>
     </w:rPr>
   </w:style>
   <w:style w:type="paragraph" w:styleId="Ttulo1">
@@ -4103,7 +3161,7 @@
       <w:outlineLvl w:val="9"/>
     </w:pPr>
     <w:rPr>
-      <w:lang w:val="es-ES" w:eastAsia="es-ES"/>
+      <w:lang w:eastAsia="es-ES"/>
     </w:rPr>
   </w:style>
   <w:style w:type="paragraph" w:styleId="TDC1">
@@ -4158,7 +3216,7 @@
       <w:rFonts w:eastAsiaTheme="minorEastAsia" w:cs="Times New Roman"/>
       <w:sz w:val="22"/>
       <w:szCs w:val="22"/>
-      <w:lang w:val="es-ES" w:eastAsia="es-ES"/>
+      <w:lang w:eastAsia="es-ES"/>
     </w:rPr>
   </w:style>
   <w:style w:type="paragraph" w:styleId="Encabezado">

</xml_diff>

<commit_message>
TAREA 48: PARTE DEL SPRINT 3 DEL DOCUMENTO "Métricas ágiles y recursos"
</commit_message>
<xml_diff>
--- a/DocumentationSprint3/IT/S3-IT-A33-MetricasProcesoAgilYRecursos.docx
+++ b/DocumentationSprint3/IT/S3-IT-A33-MetricasProcesoAgilYRecursos.docx
@@ -2,6 +2,14 @@
 <file path=word/document.xml><?xml version="1.0" encoding="utf-8"?>
 <w:document xmlns:wpc="http://schemas.microsoft.com/office/word/2010/wordprocessingCanvas" xmlns:cx="http://schemas.microsoft.com/office/drawing/2014/chartex" xmlns:cx1="http://schemas.microsoft.com/office/drawing/2015/9/8/chartex" xmlns:cx2="http://schemas.microsoft.com/office/drawing/2015/10/21/chartex" xmlns:cx3="http://schemas.microsoft.com/office/drawing/2016/5/9/chartex" xmlns:cx4="http://schemas.microsoft.com/office/drawing/2016/5/10/chartex" xmlns:cx5="http://schemas.microsoft.com/office/drawing/2016/5/11/chartex" xmlns:cx6="http://schemas.microsoft.com/office/drawing/2016/5/12/chartex" xmlns:cx7="http://schemas.microsoft.com/office/drawing/2016/5/13/chartex" xmlns:cx8="http://schemas.microsoft.com/office/drawing/2016/5/14/chartex" xmlns:mc="http://schemas.openxmlformats.org/markup-compatibility/2006" xmlns:aink="http://schemas.microsoft.com/office/drawing/2016/ink" xmlns:am3d="http://schemas.microsoft.com/office/drawing/2017/model3d" xmlns:o="urn:schemas-microsoft-com:office:office" xmlns:r="http://schemas.openxmlformats.org/officeDocument/2006/relationships" xmlns:m="http://schemas.openxmlformats.org/officeDocument/2006/math" xmlns:v="urn:schemas-microsoft-com:vml" xmlns:wp14="http://schemas.microsoft.com/office/word/2010/wordprocessingDrawing" xmlns:wp="http://schemas.openxmlformats.org/drawingml/2006/wordprocessingDrawing" xmlns:w10="urn:schemas-microsoft-com:office:word" xmlns:w="http://schemas.openxmlformats.org/wordprocessingml/2006/main" xmlns:w14="http://schemas.microsoft.com/office/word/2010/wordml" xmlns:w15="http://schemas.microsoft.com/office/word/2012/wordml" xmlns:w16cex="http://schemas.microsoft.com/office/word/2018/wordml/cex" xmlns:w16cid="http://schemas.microsoft.com/office/word/2016/wordml/cid" xmlns:w16="http://schemas.microsoft.com/office/word/2018/wordml" xmlns:w16sdtdh="http://schemas.microsoft.com/office/word/2020/wordml/sdtdatahash" xmlns:w16se="http://schemas.microsoft.com/office/word/2015/wordml/symex" xmlns:wpg="http://schemas.microsoft.com/office/word/2010/wordprocessingGroup" xmlns:wpi="http://schemas.microsoft.com/office/word/2010/wordprocessingInk" xmlns:wne="http://schemas.microsoft.com/office/word/2006/wordml" xmlns:wps="http://schemas.microsoft.com/office/word/2010/wordprocessingShape" mc:Ignorable="w14 w15 w16se w16cid w16 w16cex w16sdtdh wp14">
   <w:body>
+    <w:p>
+      <w:pPr>
+        <w:ind w:left="1276" w:hanging="1276"/>
+        <w:rPr>
+          <w:noProof/>
+        </w:rPr>
+      </w:pPr>
+    </w:p>
     <w:p>
       <w:pPr>
         <w:ind w:left="1276" w:hanging="1276"/>
@@ -551,7 +559,7 @@
           <w:sz w:val="32"/>
           <w:szCs w:val="32"/>
         </w:rPr>
-        <w:t>1</w:t>
+        <w:t>2</w:t>
       </w:r>
       <w:r>
         <w:rPr>
@@ -570,7 +578,7 @@
           <w:sz w:val="32"/>
           <w:szCs w:val="32"/>
         </w:rPr>
-        <w:t>1</w:t>
+        <w:t>0</w:t>
       </w:r>
     </w:p>
     <w:p>
@@ -849,12 +857,129 @@
           </w:p>
         </w:tc>
       </w:tr>
+      <w:tr>
+        <w:tc>
+          <w:tcPr>
+            <w:tcW w:w="1375" w:type="dxa"/>
+          </w:tcPr>
+          <w:p>
+            <w:pPr>
+              <w:rPr>
+                <w:noProof/>
+              </w:rPr>
+            </w:pPr>
+            <w:r>
+              <w:rPr>
+                <w:noProof/>
+              </w:rPr>
+              <w:t>01/05</w:t>
+            </w:r>
+          </w:p>
+        </w:tc>
+        <w:tc>
+          <w:tcPr>
+            <w:tcW w:w="1030" w:type="dxa"/>
+          </w:tcPr>
+          <w:p>
+            <w:pPr>
+              <w:rPr>
+                <w:noProof/>
+              </w:rPr>
+            </w:pPr>
+            <w:r>
+              <w:rPr>
+                <w:noProof/>
+              </w:rPr>
+              <w:t>V1.2</w:t>
+            </w:r>
+          </w:p>
+        </w:tc>
+        <w:tc>
+          <w:tcPr>
+            <w:tcW w:w="5812" w:type="dxa"/>
+          </w:tcPr>
+          <w:p>
+            <w:pPr>
+              <w:pStyle w:val="Prrafodelista"/>
+              <w:numPr>
+                <w:ilvl w:val="0"/>
+                <w:numId w:val="2"/>
+              </w:numPr>
+              <w:rPr>
+                <w:noProof/>
+              </w:rPr>
+            </w:pPr>
+            <w:r>
+              <w:rPr>
+                <w:noProof/>
+              </w:rPr>
+              <w:t>Añadido métricas del Sprint 3</w:t>
+            </w:r>
+          </w:p>
+        </w:tc>
+      </w:tr>
+      <w:tr>
+        <w:tc>
+          <w:tcPr>
+            <w:tcW w:w="1375" w:type="dxa"/>
+          </w:tcPr>
+          <w:p>
+            <w:pPr>
+              <w:rPr>
+                <w:noProof/>
+              </w:rPr>
+            </w:pPr>
+            <w:r>
+              <w:rPr>
+                <w:noProof/>
+              </w:rPr>
+              <w:t>01/05</w:t>
+            </w:r>
+          </w:p>
+        </w:tc>
+        <w:tc>
+          <w:tcPr>
+            <w:tcW w:w="1030" w:type="dxa"/>
+          </w:tcPr>
+          <w:p>
+            <w:pPr>
+              <w:rPr>
+                <w:noProof/>
+              </w:rPr>
+            </w:pPr>
+            <w:r>
+              <w:rPr>
+                <w:noProof/>
+              </w:rPr>
+              <w:t>V2.0</w:t>
+            </w:r>
+          </w:p>
+        </w:tc>
+        <w:tc>
+          <w:tcPr>
+            <w:tcW w:w="5812" w:type="dxa"/>
+          </w:tcPr>
+          <w:p>
+            <w:pPr>
+              <w:pStyle w:val="Prrafodelista"/>
+              <w:numPr>
+                <w:ilvl w:val="0"/>
+                <w:numId w:val="2"/>
+              </w:numPr>
+              <w:rPr>
+                <w:noProof/>
+              </w:rPr>
+            </w:pPr>
+            <w:r>
+              <w:rPr>
+                <w:noProof/>
+              </w:rPr>
+              <w:t>Documento revisado y aceptado</w:t>
+            </w:r>
+          </w:p>
+        </w:tc>
+      </w:tr>
     </w:tbl>
-    <w:p/>
-    <w:p/>
-    <w:p/>
-    <w:p/>
-    <w:p/>
     <w:p/>
     <w:p/>
     <w:p/>
@@ -1195,6 +1320,27 @@
     </w:p>
     <w:p>
       <w:pPr>
+        <w:pStyle w:val="Ttulo2"/>
+        <w:rPr>
+          <w:lang w:eastAsia="es-ES"/>
+        </w:rPr>
+      </w:pPr>
+      <w:r>
+        <w:rPr>
+          <w:lang w:eastAsia="es-ES"/>
+        </w:rPr>
+        <w:t>GRÁFICA DE BURNDOWN.</w:t>
+      </w:r>
+    </w:p>
+    <w:p>
+      <w:pPr>
+        <w:rPr>
+          <w:lang w:eastAsia="es-ES"/>
+        </w:rPr>
+      </w:pPr>
+    </w:p>
+    <w:p>
+      <w:pPr>
         <w:rPr>
           <w:lang w:eastAsia="es-ES"/>
         </w:rPr>
@@ -1329,7 +1475,15 @@
         <w:jc w:val="both"/>
       </w:pPr>
       <w:r>
-        <w:t xml:space="preserve">El progreso durante el Sprint 2 estuvo por debajo de lo ideal durante la mayor parte del Sprint, con una diferencia similar a lo largo de este. La gran bajada en el día sábado 3 de abril corresponde con la “release” de dicho sprint, en la que el grupo se reunió para revisar y terminar las tareas no finalizadas. </w:t>
+        <w:t>El progreso durante el Sprint 2 estuvo por debajo de lo ideal durante la mayor parte del Sprint, con una diferencia similar a lo largo de este. La gran bajada en el día sábado 3 de abril corresponde con la “</w:t>
+      </w:r>
+      <w:proofErr w:type="spellStart"/>
+      <w:r>
+        <w:t>release</w:t>
+      </w:r>
+      <w:proofErr w:type="spellEnd"/>
+      <w:r>
+        <w:t xml:space="preserve">” de dicho sprint, en la que el grupo se reunió para revisar y terminar las tareas no finalizadas. </w:t>
       </w:r>
     </w:p>
     <w:p>
@@ -1345,8 +1499,6 @@
         <w:t>Como conclusión, es importante que el equipo aumente el ritmo de trabajo al principio del sprint, pues algún problema al final de estos podría provocar que no se pudiera entregar a tiempo todos los puntos de historia comprometidos. Se puede observar también que el equipo suele producir más durante los fines de semana.</w:t>
       </w:r>
     </w:p>
-    <w:p/>
-    <w:p/>
     <w:p>
       <w:pPr>
         <w:pStyle w:val="Ttulo1"/>
@@ -1358,9 +1510,561 @@
       </w:r>
       <w:bookmarkEnd w:id="32"/>
     </w:p>
+    <w:p/>
+    <w:p/>
+    <w:p>
+      <w:pPr>
+        <w:pStyle w:val="Ttulo2"/>
+      </w:pPr>
+      <w:r>
+        <w:t>GRÁFICA DE BURNDOWN.</w:t>
+      </w:r>
+    </w:p>
+    <w:p/>
+    <w:p/>
+    <w:p>
+      <w:pPr>
+        <w:pStyle w:val="Prrafodelista"/>
+        <w:numPr>
+          <w:ilvl w:val="0"/>
+          <w:numId w:val="8"/>
+        </w:numPr>
+      </w:pPr>
+      <w:r>
+        <w:t xml:space="preserve">Gráfica de </w:t>
+      </w:r>
+      <w:proofErr w:type="spellStart"/>
+      <w:r>
+        <w:t>Burndown</w:t>
+      </w:r>
+      <w:proofErr w:type="spellEnd"/>
+      <w:r>
+        <w:t xml:space="preserve"> incluyendo solo los </w:t>
+      </w:r>
+      <w:r>
+        <w:t>“</w:t>
+      </w:r>
+      <w:proofErr w:type="spellStart"/>
+      <w:r>
+        <w:t>issues</w:t>
+      </w:r>
+      <w:proofErr w:type="spellEnd"/>
+      <w:r>
+        <w:t>”</w:t>
+      </w:r>
+      <w:r>
+        <w:t xml:space="preserve"> correspondientes al criterio A3.2 (tareas de programación, indicadas con la etiqueta “</w:t>
+      </w:r>
+      <w:proofErr w:type="spellStart"/>
+      <w:r>
+        <w:t>enhancement</w:t>
+      </w:r>
+      <w:proofErr w:type="spellEnd"/>
+      <w:r>
+        <w:t>”).</w:t>
+      </w:r>
+    </w:p>
+    <w:p/>
+    <w:p/>
+    <w:p/>
+    <w:p>
+      <w:r>
+        <w:rPr>
+          <w:noProof/>
+        </w:rPr>
+        <w:drawing>
+          <wp:inline distT="0" distB="0" distL="0" distR="0" wp14:anchorId="34B75F58" wp14:editId="2F986A75">
+            <wp:extent cx="5400040" cy="3601085"/>
+            <wp:effectExtent l="0" t="0" r="0" b="0"/>
+            <wp:docPr id="3" name="Imagen 3" descr="Gráfico, Gráfico de cajas y bigotes&#10;&#10;Descripción generada automáticamente"/>
+            <wp:cNvGraphicFramePr>
+              <a:graphicFrameLocks xmlns:a="http://schemas.openxmlformats.org/drawingml/2006/main" noChangeAspect="1"/>
+            </wp:cNvGraphicFramePr>
+            <a:graphic xmlns:a="http://schemas.openxmlformats.org/drawingml/2006/main">
+              <a:graphicData uri="http://schemas.openxmlformats.org/drawingml/2006/picture">
+                <pic:pic xmlns:pic="http://schemas.openxmlformats.org/drawingml/2006/picture">
+                  <pic:nvPicPr>
+                    <pic:cNvPr id="3" name="Imagen 3" descr="Gráfico, Gráfico de cajas y bigotes&#10;&#10;Descripción generada automáticamente"/>
+                    <pic:cNvPicPr/>
+                  </pic:nvPicPr>
+                  <pic:blipFill>
+                    <a:blip r:embed="rId10">
+                      <a:extLst>
+                        <a:ext uri="{28A0092B-C50C-407E-A947-70E740481C1C}">
+                          <a14:useLocalDpi xmlns:a14="http://schemas.microsoft.com/office/drawing/2010/main" val="0"/>
+                        </a:ext>
+                      </a:extLst>
+                    </a:blip>
+                    <a:stretch>
+                      <a:fillRect/>
+                    </a:stretch>
+                  </pic:blipFill>
+                  <pic:spPr>
+                    <a:xfrm>
+                      <a:off x="0" y="0"/>
+                      <a:ext cx="5400040" cy="3601085"/>
+                    </a:xfrm>
+                    <a:prstGeom prst="rect">
+                      <a:avLst/>
+                    </a:prstGeom>
+                  </pic:spPr>
+                </pic:pic>
+              </a:graphicData>
+            </a:graphic>
+          </wp:inline>
+        </w:drawing>
+      </w:r>
+      <w:r>
+        <w:rPr>
+          <w:noProof/>
+        </w:rPr>
+        <w:drawing>
+          <wp:inline distT="0" distB="0" distL="0" distR="0" wp14:anchorId="262FA527" wp14:editId="43F497B5">
+            <wp:extent cx="4747671" cy="1135478"/>
+            <wp:effectExtent l="0" t="0" r="0" b="7620"/>
+            <wp:docPr id="8" name="Imagen 8" descr="Tabla&#10;&#10;Descripción generada automáticamente con confianza media"/>
+            <wp:cNvGraphicFramePr>
+              <a:graphicFrameLocks xmlns:a="http://schemas.openxmlformats.org/drawingml/2006/main" noChangeAspect="1"/>
+            </wp:cNvGraphicFramePr>
+            <a:graphic xmlns:a="http://schemas.openxmlformats.org/drawingml/2006/main">
+              <a:graphicData uri="http://schemas.openxmlformats.org/drawingml/2006/picture">
+                <pic:pic xmlns:pic="http://schemas.openxmlformats.org/drawingml/2006/picture">
+                  <pic:nvPicPr>
+                    <pic:cNvPr id="8" name="Imagen 8" descr="Tabla&#10;&#10;Descripción generada automáticamente con confianza media"/>
+                    <pic:cNvPicPr/>
+                  </pic:nvPicPr>
+                  <pic:blipFill>
+                    <a:blip r:embed="rId11">
+                      <a:extLst>
+                        <a:ext uri="{28A0092B-C50C-407E-A947-70E740481C1C}">
+                          <a14:useLocalDpi xmlns:a14="http://schemas.microsoft.com/office/drawing/2010/main" val="0"/>
+                        </a:ext>
+                      </a:extLst>
+                    </a:blip>
+                    <a:stretch>
+                      <a:fillRect/>
+                    </a:stretch>
+                  </pic:blipFill>
+                  <pic:spPr>
+                    <a:xfrm>
+                      <a:off x="0" y="0"/>
+                      <a:ext cx="4747671" cy="1135478"/>
+                    </a:xfrm>
+                    <a:prstGeom prst="rect">
+                      <a:avLst/>
+                    </a:prstGeom>
+                  </pic:spPr>
+                </pic:pic>
+              </a:graphicData>
+            </a:graphic>
+          </wp:inline>
+        </w:drawing>
+      </w:r>
+    </w:p>
+    <w:p/>
+    <w:p/>
+    <w:p/>
+    <w:p/>
+    <w:p/>
+    <w:p/>
+    <w:p/>
+    <w:p/>
+    <w:p>
+      <w:pPr>
+        <w:pStyle w:val="Prrafodelista"/>
+        <w:numPr>
+          <w:ilvl w:val="0"/>
+          <w:numId w:val="7"/>
+        </w:numPr>
+      </w:pPr>
+      <w:r>
+        <w:t xml:space="preserve">Gráfica de </w:t>
+      </w:r>
+      <w:proofErr w:type="spellStart"/>
+      <w:r>
+        <w:t>Burndown</w:t>
+      </w:r>
+      <w:proofErr w:type="spellEnd"/>
+      <w:r>
+        <w:t xml:space="preserve"> con todos los </w:t>
+      </w:r>
+      <w:r>
+        <w:t>“</w:t>
+      </w:r>
+      <w:proofErr w:type="spellStart"/>
+      <w:r>
+        <w:t>issues</w:t>
+      </w:r>
+      <w:proofErr w:type="spellEnd"/>
+      <w:r>
+        <w:t>”</w:t>
+      </w:r>
+      <w:r>
+        <w:t>, incluyendo aquellos relacionados con los informes técnicos como este documento (lo que explica que falten puntos de historia por entregar).</w:t>
+      </w:r>
+    </w:p>
+    <w:p/>
+    <w:p/>
+    <w:p/>
+    <w:p>
+      <w:r>
+        <w:rPr>
+          <w:noProof/>
+        </w:rPr>
+        <w:drawing>
+          <wp:inline distT="0" distB="0" distL="0" distR="0" wp14:anchorId="1BB58C17" wp14:editId="4D4A35D7">
+            <wp:extent cx="5400040" cy="2657475"/>
+            <wp:effectExtent l="0" t="0" r="0" b="9525"/>
+            <wp:docPr id="4" name="Imagen 4" descr="Gráfico&#10;&#10;Descripción generada automáticamente"/>
+            <wp:cNvGraphicFramePr>
+              <a:graphicFrameLocks xmlns:a="http://schemas.openxmlformats.org/drawingml/2006/main" noChangeAspect="1"/>
+            </wp:cNvGraphicFramePr>
+            <a:graphic xmlns:a="http://schemas.openxmlformats.org/drawingml/2006/main">
+              <a:graphicData uri="http://schemas.openxmlformats.org/drawingml/2006/picture">
+                <pic:pic xmlns:pic="http://schemas.openxmlformats.org/drawingml/2006/picture">
+                  <pic:nvPicPr>
+                    <pic:cNvPr id="4" name="Imagen 4" descr="Gráfico&#10;&#10;Descripción generada automáticamente"/>
+                    <pic:cNvPicPr/>
+                  </pic:nvPicPr>
+                  <pic:blipFill>
+                    <a:blip r:embed="rId12"/>
+                    <a:stretch>
+                      <a:fillRect/>
+                    </a:stretch>
+                  </pic:blipFill>
+                  <pic:spPr>
+                    <a:xfrm>
+                      <a:off x="0" y="0"/>
+                      <a:ext cx="5400040" cy="2657475"/>
+                    </a:xfrm>
+                    <a:prstGeom prst="rect">
+                      <a:avLst/>
+                    </a:prstGeom>
+                  </pic:spPr>
+                </pic:pic>
+              </a:graphicData>
+            </a:graphic>
+          </wp:inline>
+        </w:drawing>
+      </w:r>
+    </w:p>
+    <w:p/>
+    <w:p>
+      <w:r>
+        <w:rPr>
+          <w:noProof/>
+        </w:rPr>
+        <w:drawing>
+          <wp:inline distT="0" distB="0" distL="0" distR="0" wp14:anchorId="3D0E1745" wp14:editId="1BE3B794">
+            <wp:extent cx="5429250" cy="1200150"/>
+            <wp:effectExtent l="0" t="0" r="0" b="0"/>
+            <wp:docPr id="5" name="Imagen 5" descr="Interfaz de usuario gráfica&#10;&#10;Descripción generada automáticamente con confianza media"/>
+            <wp:cNvGraphicFramePr>
+              <a:graphicFrameLocks xmlns:a="http://schemas.openxmlformats.org/drawingml/2006/main" noChangeAspect="1"/>
+            </wp:cNvGraphicFramePr>
+            <a:graphic xmlns:a="http://schemas.openxmlformats.org/drawingml/2006/main">
+              <a:graphicData uri="http://schemas.openxmlformats.org/drawingml/2006/picture">
+                <pic:pic xmlns:pic="http://schemas.openxmlformats.org/drawingml/2006/picture">
+                  <pic:nvPicPr>
+                    <pic:cNvPr id="5" name="Imagen 5" descr="Interfaz de usuario gráfica&#10;&#10;Descripción generada automáticamente con confianza media"/>
+                    <pic:cNvPicPr/>
+                  </pic:nvPicPr>
+                  <pic:blipFill>
+                    <a:blip r:embed="rId13"/>
+                    <a:stretch>
+                      <a:fillRect/>
+                    </a:stretch>
+                  </pic:blipFill>
+                  <pic:spPr>
+                    <a:xfrm>
+                      <a:off x="0" y="0"/>
+                      <a:ext cx="5429784" cy="1200268"/>
+                    </a:xfrm>
+                    <a:prstGeom prst="rect">
+                      <a:avLst/>
+                    </a:prstGeom>
+                  </pic:spPr>
+                </pic:pic>
+              </a:graphicData>
+            </a:graphic>
+          </wp:inline>
+        </w:drawing>
+      </w:r>
+    </w:p>
+    <w:p/>
+    <w:p/>
+    <w:p/>
+    <w:p/>
+    <w:p>
+      <w:pPr>
+        <w:jc w:val="both"/>
+      </w:pPr>
+      <w:r>
+        <w:t>Como podemos ver, el grupo sigue con problemas para alcanzar el ideal como en el sprint anterior, estando siempre por debajo. Es notable la gran productividad que tuvo lugar entre el día 21 y 25. Es importante otra vez que el equipo aumente su productividad al principio del sprint ya que cualquier problema al final puede presentar dificultades a la hora de solucionarlos.</w:t>
+      </w:r>
+      <w:r>
+        <w:t xml:space="preserve"> </w:t>
+      </w:r>
+    </w:p>
+    <w:p/>
+    <w:p/>
+    <w:p/>
+    <w:p/>
+    <w:p/>
+    <w:p/>
+    <w:p/>
+    <w:p>
+      <w:pPr>
+        <w:pStyle w:val="Ttulo2"/>
+      </w:pPr>
+      <w:r>
+        <w:lastRenderedPageBreak/>
+        <w:t>CONTROL CHART PARA LEAD TIME.</w:t>
+      </w:r>
+    </w:p>
+    <w:p/>
+    <w:p>
+      <w:r>
+        <w:rPr>
+          <w:noProof/>
+        </w:rPr>
+        <w:drawing>
+          <wp:inline distT="0" distB="0" distL="0" distR="0" wp14:anchorId="54EF66EF" wp14:editId="251755BB">
+            <wp:extent cx="5400040" cy="3841115"/>
+            <wp:effectExtent l="0" t="0" r="0" b="6985"/>
+            <wp:docPr id="6" name="Imagen 6" descr="Captura de pantalla de un celular&#10;&#10;Descripción generada automáticamente"/>
+            <wp:cNvGraphicFramePr>
+              <a:graphicFrameLocks xmlns:a="http://schemas.openxmlformats.org/drawingml/2006/main" noChangeAspect="1"/>
+            </wp:cNvGraphicFramePr>
+            <a:graphic xmlns:a="http://schemas.openxmlformats.org/drawingml/2006/main">
+              <a:graphicData uri="http://schemas.openxmlformats.org/drawingml/2006/picture">
+                <pic:pic xmlns:pic="http://schemas.openxmlformats.org/drawingml/2006/picture">
+                  <pic:nvPicPr>
+                    <pic:cNvPr id="6" name="Imagen 6" descr="Captura de pantalla de un celular&#10;&#10;Descripción generada automáticamente"/>
+                    <pic:cNvPicPr/>
+                  </pic:nvPicPr>
+                  <pic:blipFill>
+                    <a:blip r:embed="rId14"/>
+                    <a:stretch>
+                      <a:fillRect/>
+                    </a:stretch>
+                  </pic:blipFill>
+                  <pic:spPr>
+                    <a:xfrm>
+                      <a:off x="0" y="0"/>
+                      <a:ext cx="5400040" cy="3841115"/>
+                    </a:xfrm>
+                    <a:prstGeom prst="rect">
+                      <a:avLst/>
+                    </a:prstGeom>
+                  </pic:spPr>
+                </pic:pic>
+              </a:graphicData>
+            </a:graphic>
+          </wp:inline>
+        </w:drawing>
+      </w:r>
+    </w:p>
+    <w:p/>
+    <w:p>
+      <w:pPr>
+        <w:pStyle w:val="Ttulo2"/>
+      </w:pPr>
+      <w:r>
+        <w:t>CONTROL CHART PARA CYCLE TIME.</w:t>
+      </w:r>
+    </w:p>
+    <w:p>
+      <w:pPr>
+        <w:pStyle w:val="Ttulo2"/>
+      </w:pPr>
+    </w:p>
+    <w:p>
+      <w:r>
+        <w:rPr>
+          <w:noProof/>
+        </w:rPr>
+        <w:drawing>
+          <wp:inline distT="0" distB="0" distL="0" distR="0" wp14:anchorId="6B50DBB1" wp14:editId="22506B10">
+            <wp:extent cx="5400040" cy="3388995"/>
+            <wp:effectExtent l="0" t="0" r="0" b="1905"/>
+            <wp:docPr id="9" name="Imagen 9" descr="Interfaz de usuario gráfica&#10;&#10;Descripción generada automáticamente"/>
+            <wp:cNvGraphicFramePr>
+              <a:graphicFrameLocks xmlns:a="http://schemas.openxmlformats.org/drawingml/2006/main" noChangeAspect="1"/>
+            </wp:cNvGraphicFramePr>
+            <a:graphic xmlns:a="http://schemas.openxmlformats.org/drawingml/2006/main">
+              <a:graphicData uri="http://schemas.openxmlformats.org/drawingml/2006/picture">
+                <pic:pic xmlns:pic="http://schemas.openxmlformats.org/drawingml/2006/picture">
+                  <pic:nvPicPr>
+                    <pic:cNvPr id="9" name="Imagen 9" descr="Interfaz de usuario gráfica&#10;&#10;Descripción generada automáticamente"/>
+                    <pic:cNvPicPr/>
+                  </pic:nvPicPr>
+                  <pic:blipFill>
+                    <a:blip r:embed="rId15">
+                      <a:extLst>
+                        <a:ext uri="{28A0092B-C50C-407E-A947-70E740481C1C}">
+                          <a14:useLocalDpi xmlns:a14="http://schemas.microsoft.com/office/drawing/2010/main" val="0"/>
+                        </a:ext>
+                      </a:extLst>
+                    </a:blip>
+                    <a:stretch>
+                      <a:fillRect/>
+                    </a:stretch>
+                  </pic:blipFill>
+                  <pic:spPr>
+                    <a:xfrm>
+                      <a:off x="0" y="0"/>
+                      <a:ext cx="5400040" cy="3388995"/>
+                    </a:xfrm>
+                    <a:prstGeom prst="rect">
+                      <a:avLst/>
+                    </a:prstGeom>
+                  </pic:spPr>
+                </pic:pic>
+              </a:graphicData>
+            </a:graphic>
+          </wp:inline>
+        </w:drawing>
+      </w:r>
+    </w:p>
+    <w:p>
+      <w:r>
+        <w:lastRenderedPageBreak/>
+        <w:t>La media del “Lead Time” es mayor al doble el valor de la media para el “</w:t>
+      </w:r>
+      <w:proofErr w:type="spellStart"/>
+      <w:r>
+        <w:t>Cycle</w:t>
+      </w:r>
+      <w:proofErr w:type="spellEnd"/>
+      <w:r>
+        <w:t xml:space="preserve"> Time”, lo que indica que, de media, las tareas tardan desde su creación el doble de tiempo en completarse que el tiempo </w:t>
+      </w:r>
+      <w:r>
+        <w:t>real necesario para su realización. Es decir, pasan mucho tiempo en espera, lo cual puede relacionarse con el hecho de que el ritmo de trabajo del equipo esté por debajo de lo esperado al principio del sprint.</w:t>
+      </w:r>
+    </w:p>
+    <w:p/>
+    <w:p/>
+    <w:p/>
+    <w:p>
+      <w:pPr>
+        <w:pStyle w:val="Ttulo2"/>
+      </w:pPr>
+      <w:r>
+        <w:t>CALENDARIO NIKO-NIKO.</w:t>
+      </w:r>
+    </w:p>
+    <w:p/>
+    <w:p>
+      <w:pPr>
+        <w:pStyle w:val="Ttulo2"/>
+      </w:pPr>
+    </w:p>
+    <w:p>
+      <w:r>
+        <w:rPr>
+          <w:noProof/>
+        </w:rPr>
+        <w:drawing>
+          <wp:inline distT="0" distB="0" distL="0" distR="0" wp14:anchorId="363A8FE1" wp14:editId="4F6931A1">
+            <wp:extent cx="5400040" cy="3877945"/>
+            <wp:effectExtent l="0" t="0" r="0" b="8255"/>
+            <wp:docPr id="10" name="Imagen 10" descr="Imagen de la pantalla de un video juego&#10;&#10;Descripción generada automáticamente con confianza baja"/>
+            <wp:cNvGraphicFramePr>
+              <a:graphicFrameLocks xmlns:a="http://schemas.openxmlformats.org/drawingml/2006/main" noChangeAspect="1"/>
+            </wp:cNvGraphicFramePr>
+            <a:graphic xmlns:a="http://schemas.openxmlformats.org/drawingml/2006/main">
+              <a:graphicData uri="http://schemas.openxmlformats.org/drawingml/2006/picture">
+                <pic:pic xmlns:pic="http://schemas.openxmlformats.org/drawingml/2006/picture">
+                  <pic:nvPicPr>
+                    <pic:cNvPr id="10" name="Imagen 10" descr="Imagen de la pantalla de un video juego&#10;&#10;Descripción generada automáticamente con confianza baja"/>
+                    <pic:cNvPicPr/>
+                  </pic:nvPicPr>
+                  <pic:blipFill>
+                    <a:blip r:embed="rId16">
+                      <a:extLst>
+                        <a:ext uri="{28A0092B-C50C-407E-A947-70E740481C1C}">
+                          <a14:useLocalDpi xmlns:a14="http://schemas.microsoft.com/office/drawing/2010/main" val="0"/>
+                        </a:ext>
+                      </a:extLst>
+                    </a:blip>
+                    <a:stretch>
+                      <a:fillRect/>
+                    </a:stretch>
+                  </pic:blipFill>
+                  <pic:spPr>
+                    <a:xfrm>
+                      <a:off x="0" y="0"/>
+                      <a:ext cx="5400040" cy="3877945"/>
+                    </a:xfrm>
+                    <a:prstGeom prst="rect">
+                      <a:avLst/>
+                    </a:prstGeom>
+                  </pic:spPr>
+                </pic:pic>
+              </a:graphicData>
+            </a:graphic>
+          </wp:inline>
+        </w:drawing>
+      </w:r>
+    </w:p>
+    <w:p/>
+    <w:p>
+      <w:pPr>
+        <w:jc w:val="both"/>
+      </w:pPr>
+    </w:p>
+    <w:p>
+      <w:pPr>
+        <w:jc w:val="both"/>
+      </w:pPr>
+      <w:r>
+        <w:t>En el calendario Niko</w:t>
+      </w:r>
+      <w:r>
+        <w:t>-</w:t>
+      </w:r>
+      <w:r>
+        <w:t>Niko podemos observar que el grupo ha mantenido mayoritariamente una moral neutral. La conclusión que podemos sacar es que</w:t>
+      </w:r>
+      <w:r>
+        <w:t xml:space="preserve"> la distribución de trabajo es buena pero mejorable</w:t>
+      </w:r>
+      <w:r>
+        <w:t xml:space="preserve">. </w:t>
+      </w:r>
+      <w:r>
+        <w:t xml:space="preserve"> </w:t>
+      </w:r>
+      <w:r>
+        <w:t>E</w:t>
+      </w:r>
+      <w:r>
+        <w:t>s importante asignar a cada</w:t>
+      </w:r>
+      <w:r>
+        <w:t xml:space="preserve"> miembro </w:t>
+      </w:r>
+      <w:r>
+        <w:t>un trabajo adecuado a sus habilidades para que pueda</w:t>
+      </w:r>
+      <w:r>
+        <w:t xml:space="preserve"> ser más productivo</w:t>
+      </w:r>
+      <w:r>
+        <w:t xml:space="preserve">, además </w:t>
+      </w:r>
+      <w:r>
+        <w:t xml:space="preserve">también es relevante mantener </w:t>
+      </w:r>
+      <w:r>
+        <w:t>una mayor interacción entre los miembros del grupo para solucionar problemas y asistirse mutuamente.</w:t>
+      </w:r>
+    </w:p>
     <w:sectPr>
-      <w:headerReference w:type="default" r:id="rId10"/>
-      <w:footerReference w:type="default" r:id="rId11"/>
+      <w:headerReference w:type="default" r:id="rId17"/>
+      <w:footerReference w:type="default" r:id="rId18"/>
       <w:pgSz w:w="11906" w:h="16838"/>
       <w:pgMar w:top="1417" w:right="1701" w:bottom="1417" w:left="1701" w:header="708" w:footer="708" w:gutter="0"/>
       <w:cols w:space="708"/>
@@ -2025,6 +2729,118 @@
     </w:lvl>
   </w:abstractNum>
   <w:abstractNum w:abstractNumId="1" w15:restartNumberingAfterBreak="0">
+    <w:nsid w:val="222E78C5"/>
+    <w:multiLevelType w:val="hybridMultilevel"/>
+    <w:tmpl w:val="E110CAE2"/>
+    <w:lvl w:ilvl="0" w:tplc="AA3401D0">
+      <w:numFmt w:val="bullet"/>
+      <w:lvlText w:val="-"/>
+      <w:lvlJc w:val="left"/>
+      <w:pPr>
+        <w:ind w:left="720" w:hanging="360"/>
+      </w:pPr>
+      <w:rPr>
+        <w:rFonts w:ascii="Calibri" w:eastAsiaTheme="minorHAnsi" w:hAnsi="Calibri" w:cs="Calibri" w:hint="default"/>
+      </w:rPr>
+    </w:lvl>
+    <w:lvl w:ilvl="1" w:tplc="0C0A0003" w:tentative="1">
+      <w:start w:val="1"/>
+      <w:numFmt w:val="bullet"/>
+      <w:lvlText w:val="o"/>
+      <w:lvlJc w:val="left"/>
+      <w:pPr>
+        <w:ind w:left="1440" w:hanging="360"/>
+      </w:pPr>
+      <w:rPr>
+        <w:rFonts w:ascii="Courier New" w:hAnsi="Courier New" w:cs="Courier New" w:hint="default"/>
+      </w:rPr>
+    </w:lvl>
+    <w:lvl w:ilvl="2" w:tplc="0C0A0005" w:tentative="1">
+      <w:start w:val="1"/>
+      <w:numFmt w:val="bullet"/>
+      <w:lvlText w:val=""/>
+      <w:lvlJc w:val="left"/>
+      <w:pPr>
+        <w:ind w:left="2160" w:hanging="360"/>
+      </w:pPr>
+      <w:rPr>
+        <w:rFonts w:ascii="Wingdings" w:hAnsi="Wingdings" w:hint="default"/>
+      </w:rPr>
+    </w:lvl>
+    <w:lvl w:ilvl="3" w:tplc="0C0A0001" w:tentative="1">
+      <w:start w:val="1"/>
+      <w:numFmt w:val="bullet"/>
+      <w:lvlText w:val=""/>
+      <w:lvlJc w:val="left"/>
+      <w:pPr>
+        <w:ind w:left="2880" w:hanging="360"/>
+      </w:pPr>
+      <w:rPr>
+        <w:rFonts w:ascii="Symbol" w:hAnsi="Symbol" w:hint="default"/>
+      </w:rPr>
+    </w:lvl>
+    <w:lvl w:ilvl="4" w:tplc="0C0A0003" w:tentative="1">
+      <w:start w:val="1"/>
+      <w:numFmt w:val="bullet"/>
+      <w:lvlText w:val="o"/>
+      <w:lvlJc w:val="left"/>
+      <w:pPr>
+        <w:ind w:left="3600" w:hanging="360"/>
+      </w:pPr>
+      <w:rPr>
+        <w:rFonts w:ascii="Courier New" w:hAnsi="Courier New" w:cs="Courier New" w:hint="default"/>
+      </w:rPr>
+    </w:lvl>
+    <w:lvl w:ilvl="5" w:tplc="0C0A0005" w:tentative="1">
+      <w:start w:val="1"/>
+      <w:numFmt w:val="bullet"/>
+      <w:lvlText w:val=""/>
+      <w:lvlJc w:val="left"/>
+      <w:pPr>
+        <w:ind w:left="4320" w:hanging="360"/>
+      </w:pPr>
+      <w:rPr>
+        <w:rFonts w:ascii="Wingdings" w:hAnsi="Wingdings" w:hint="default"/>
+      </w:rPr>
+    </w:lvl>
+    <w:lvl w:ilvl="6" w:tplc="0C0A0001" w:tentative="1">
+      <w:start w:val="1"/>
+      <w:numFmt w:val="bullet"/>
+      <w:lvlText w:val=""/>
+      <w:lvlJc w:val="left"/>
+      <w:pPr>
+        <w:ind w:left="5040" w:hanging="360"/>
+      </w:pPr>
+      <w:rPr>
+        <w:rFonts w:ascii="Symbol" w:hAnsi="Symbol" w:hint="default"/>
+      </w:rPr>
+    </w:lvl>
+    <w:lvl w:ilvl="7" w:tplc="0C0A0003" w:tentative="1">
+      <w:start w:val="1"/>
+      <w:numFmt w:val="bullet"/>
+      <w:lvlText w:val="o"/>
+      <w:lvlJc w:val="left"/>
+      <w:pPr>
+        <w:ind w:left="5760" w:hanging="360"/>
+      </w:pPr>
+      <w:rPr>
+        <w:rFonts w:ascii="Courier New" w:hAnsi="Courier New" w:cs="Courier New" w:hint="default"/>
+      </w:rPr>
+    </w:lvl>
+    <w:lvl w:ilvl="8" w:tplc="0C0A0005" w:tentative="1">
+      <w:start w:val="1"/>
+      <w:numFmt w:val="bullet"/>
+      <w:lvlText w:val=""/>
+      <w:lvlJc w:val="left"/>
+      <w:pPr>
+        <w:ind w:left="6480" w:hanging="360"/>
+      </w:pPr>
+      <w:rPr>
+        <w:rFonts w:ascii="Wingdings" w:hAnsi="Wingdings" w:hint="default"/>
+      </w:rPr>
+    </w:lvl>
+  </w:abstractNum>
+  <w:abstractNum w:abstractNumId="2" w15:restartNumberingAfterBreak="0">
     <w:nsid w:val="4389193E"/>
     <w:multiLevelType w:val="hybridMultilevel"/>
     <w:tmpl w:val="E7A067AC"/>
@@ -2136,7 +2952,7 @@
       </w:rPr>
     </w:lvl>
   </w:abstractNum>
-  <w:abstractNum w:abstractNumId="2" w15:restartNumberingAfterBreak="0">
+  <w:abstractNum w:abstractNumId="3" w15:restartNumberingAfterBreak="0">
     <w:nsid w:val="4DE47291"/>
     <w:multiLevelType w:val="hybridMultilevel"/>
     <w:tmpl w:val="4684C29C"/>
@@ -2248,7 +3064,7 @@
       </w:rPr>
     </w:lvl>
   </w:abstractNum>
-  <w:abstractNum w:abstractNumId="3" w15:restartNumberingAfterBreak="0">
+  <w:abstractNum w:abstractNumId="4" w15:restartNumberingAfterBreak="0">
     <w:nsid w:val="522F26A5"/>
     <w:multiLevelType w:val="hybridMultilevel"/>
     <w:tmpl w:val="9322E822"/>
@@ -2361,7 +3177,7 @@
       </w:rPr>
     </w:lvl>
   </w:abstractNum>
-  <w:abstractNum w:abstractNumId="4" w15:restartNumberingAfterBreak="0">
+  <w:abstractNum w:abstractNumId="5" w15:restartNumberingAfterBreak="0">
     <w:nsid w:val="5D8F0263"/>
     <w:multiLevelType w:val="multilevel"/>
     <w:tmpl w:val="6DF25012"/>
@@ -2474,7 +3290,7 @@
       </w:pPr>
     </w:lvl>
   </w:abstractNum>
-  <w:abstractNum w:abstractNumId="5" w15:restartNumberingAfterBreak="0">
+  <w:abstractNum w:abstractNumId="6" w15:restartNumberingAfterBreak="0">
     <w:nsid w:val="76393B0C"/>
     <w:multiLevelType w:val="hybridMultilevel"/>
     <w:tmpl w:val="922886B8"/>
@@ -2587,23 +3403,141 @@
       </w:rPr>
     </w:lvl>
   </w:abstractNum>
+  <w:abstractNum w:abstractNumId="7" w15:restartNumberingAfterBreak="0">
+    <w:nsid w:val="7E5E427A"/>
+    <w:multiLevelType w:val="hybridMultilevel"/>
+    <w:tmpl w:val="8DE659FE"/>
+    <w:lvl w:ilvl="0" w:tplc="777EADE4">
+      <w:numFmt w:val="bullet"/>
+      <w:lvlText w:val="-"/>
+      <w:lvlJc w:val="left"/>
+      <w:pPr>
+        <w:ind w:left="720" w:hanging="360"/>
+      </w:pPr>
+      <w:rPr>
+        <w:rFonts w:ascii="Calibri" w:eastAsiaTheme="minorHAnsi" w:hAnsi="Calibri" w:cs="Calibri" w:hint="default"/>
+      </w:rPr>
+    </w:lvl>
+    <w:lvl w:ilvl="1" w:tplc="0C0A0003" w:tentative="1">
+      <w:start w:val="1"/>
+      <w:numFmt w:val="bullet"/>
+      <w:lvlText w:val="o"/>
+      <w:lvlJc w:val="left"/>
+      <w:pPr>
+        <w:ind w:left="1440" w:hanging="360"/>
+      </w:pPr>
+      <w:rPr>
+        <w:rFonts w:ascii="Courier New" w:hAnsi="Courier New" w:cs="Courier New" w:hint="default"/>
+      </w:rPr>
+    </w:lvl>
+    <w:lvl w:ilvl="2" w:tplc="0C0A0005" w:tentative="1">
+      <w:start w:val="1"/>
+      <w:numFmt w:val="bullet"/>
+      <w:lvlText w:val=""/>
+      <w:lvlJc w:val="left"/>
+      <w:pPr>
+        <w:ind w:left="2160" w:hanging="360"/>
+      </w:pPr>
+      <w:rPr>
+        <w:rFonts w:ascii="Wingdings" w:hAnsi="Wingdings" w:hint="default"/>
+      </w:rPr>
+    </w:lvl>
+    <w:lvl w:ilvl="3" w:tplc="0C0A0001" w:tentative="1">
+      <w:start w:val="1"/>
+      <w:numFmt w:val="bullet"/>
+      <w:lvlText w:val=""/>
+      <w:lvlJc w:val="left"/>
+      <w:pPr>
+        <w:ind w:left="2880" w:hanging="360"/>
+      </w:pPr>
+      <w:rPr>
+        <w:rFonts w:ascii="Symbol" w:hAnsi="Symbol" w:hint="default"/>
+      </w:rPr>
+    </w:lvl>
+    <w:lvl w:ilvl="4" w:tplc="0C0A0003" w:tentative="1">
+      <w:start w:val="1"/>
+      <w:numFmt w:val="bullet"/>
+      <w:lvlText w:val="o"/>
+      <w:lvlJc w:val="left"/>
+      <w:pPr>
+        <w:ind w:left="3600" w:hanging="360"/>
+      </w:pPr>
+      <w:rPr>
+        <w:rFonts w:ascii="Courier New" w:hAnsi="Courier New" w:cs="Courier New" w:hint="default"/>
+      </w:rPr>
+    </w:lvl>
+    <w:lvl w:ilvl="5" w:tplc="0C0A0005" w:tentative="1">
+      <w:start w:val="1"/>
+      <w:numFmt w:val="bullet"/>
+      <w:lvlText w:val=""/>
+      <w:lvlJc w:val="left"/>
+      <w:pPr>
+        <w:ind w:left="4320" w:hanging="360"/>
+      </w:pPr>
+      <w:rPr>
+        <w:rFonts w:ascii="Wingdings" w:hAnsi="Wingdings" w:hint="default"/>
+      </w:rPr>
+    </w:lvl>
+    <w:lvl w:ilvl="6" w:tplc="0C0A0001" w:tentative="1">
+      <w:start w:val="1"/>
+      <w:numFmt w:val="bullet"/>
+      <w:lvlText w:val=""/>
+      <w:lvlJc w:val="left"/>
+      <w:pPr>
+        <w:ind w:left="5040" w:hanging="360"/>
+      </w:pPr>
+      <w:rPr>
+        <w:rFonts w:ascii="Symbol" w:hAnsi="Symbol" w:hint="default"/>
+      </w:rPr>
+    </w:lvl>
+    <w:lvl w:ilvl="7" w:tplc="0C0A0003" w:tentative="1">
+      <w:start w:val="1"/>
+      <w:numFmt w:val="bullet"/>
+      <w:lvlText w:val="o"/>
+      <w:lvlJc w:val="left"/>
+      <w:pPr>
+        <w:ind w:left="5760" w:hanging="360"/>
+      </w:pPr>
+      <w:rPr>
+        <w:rFonts w:ascii="Courier New" w:hAnsi="Courier New" w:cs="Courier New" w:hint="default"/>
+      </w:rPr>
+    </w:lvl>
+    <w:lvl w:ilvl="8" w:tplc="0C0A0005" w:tentative="1">
+      <w:start w:val="1"/>
+      <w:numFmt w:val="bullet"/>
+      <w:lvlText w:val=""/>
+      <w:lvlJc w:val="left"/>
+      <w:pPr>
+        <w:ind w:left="6480" w:hanging="360"/>
+      </w:pPr>
+      <w:rPr>
+        <w:rFonts w:ascii="Wingdings" w:hAnsi="Wingdings" w:hint="default"/>
+      </w:rPr>
+    </w:lvl>
+  </w:abstractNum>
   <w:num w:numId="1">
+    <w:abstractNumId w:val="4"/>
+  </w:num>
+  <w:num w:numId="2">
+    <w:abstractNumId w:val="6"/>
+  </w:num>
+  <w:num w:numId="3">
+    <w:abstractNumId w:val="2"/>
+  </w:num>
+  <w:num w:numId="4">
     <w:abstractNumId w:val="3"/>
   </w:num>
-  <w:num w:numId="2">
+  <w:num w:numId="5">
     <w:abstractNumId w:val="5"/>
-  </w:num>
-  <w:num w:numId="3">
-    <w:abstractNumId w:val="1"/>
-  </w:num>
-  <w:num w:numId="4">
-    <w:abstractNumId w:val="2"/>
-  </w:num>
-  <w:num w:numId="5">
-    <w:abstractNumId w:val="4"/>
   </w:num>
   <w:num w:numId="6">
     <w:abstractNumId w:val="0"/>
+  </w:num>
+  <w:num w:numId="7">
+    <w:abstractNumId w:val="1"/>
+  </w:num>
+  <w:num w:numId="8">
+    <w:abstractNumId w:val="7"/>
   </w:num>
 </w:numbering>
 </file>

</xml_diff>